<commit_message>
update doku und bfs
</commit_message>
<xml_diff>
--- a/praktikum1/GKA Doku.docx
+++ b/praktikum1/GKA Doku.docx
@@ -4,8 +4,10 @@
   <w:body>
     <w:p>
       <w:pPr>
-        <w:pStyle w:val="Normal"/>
-        <w:rPr>
+        <w:pStyle w:val="Text"/>
+        <w:rPr>
+          <w:sz w:val="22"/>
+          <w:szCs w:val="22"/>
           <w:rtl w:val="0"/>
         </w:rPr>
       </w:pPr>
@@ -14,6 +16,8 @@
           <w:rFonts w:ascii="Calibri" w:cs="Calibri" w:hAnsi="Calibri" w:eastAsia="Calibri"/>
           <w:b w:val="1"/>
           <w:bCs w:val="1"/>
+          <w:sz w:val="22"/>
+          <w:szCs w:val="22"/>
           <w:rtl w:val="0"/>
           <w:lang w:val="de-DE"/>
         </w:rPr>
@@ -22,40 +26,20 @@
       <w:r>
         <w:rPr>
           <w:rFonts w:ascii="Calibri" w:cs="Calibri" w:hAnsi="Calibri" w:eastAsia="Calibri"/>
-          <w:rtl w:val="0"/>
-          <w:lang w:val="de-DE"/>
-        </w:rPr>
-        <w:t>: &lt;Teamnummer</w:t>
-      </w:r>
-      <w:r>
-        <w:rPr>
-          <w:rFonts w:ascii="Calibri" w:cs="Calibri" w:hAnsi="Calibri" w:eastAsia="Calibri"/>
-          <w:rtl w:val="0"/>
-          <w:lang w:val="de-DE"/>
-        </w:rPr>
-        <w:t>?</w:t>
-      </w:r>
-      <w:r>
-        <w:rPr>
-          <w:rFonts w:ascii="Calibri" w:cs="Calibri" w:hAnsi="Calibri" w:eastAsia="Calibri"/>
-          <w:rtl w:val="0"/>
-          <w:lang w:val="de-DE"/>
-        </w:rPr>
-        <w:t>&gt;,</w:t>
-      </w:r>
-      <w:r>
-        <w:rPr>
-          <w:rFonts w:ascii="Calibri" w:cs="Calibri" w:hAnsi="Calibri" w:eastAsia="Calibri"/>
-          <w:rtl w:val="0"/>
-          <w:lang w:val="de-DE"/>
-        </w:rPr>
-        <w:t xml:space="preserve"> Marcel Schlegel, Florian Bauer</w:t>
+          <w:sz w:val="22"/>
+          <w:szCs w:val="22"/>
+          <w:rtl w:val="0"/>
+          <w:lang w:val="de-DE"/>
+        </w:rPr>
+        <w:t>: &lt;Teamnummer?&gt;, Marcel Schlegel, Florian Bauer</w:t>
       </w:r>
     </w:p>
     <w:p>
       <w:pPr>
-        <w:pStyle w:val="Normal"/>
-        <w:rPr>
+        <w:pStyle w:val="Text"/>
+        <w:rPr>
+          <w:sz w:val="22"/>
+          <w:szCs w:val="22"/>
           <w:rtl w:val="0"/>
         </w:rPr>
       </w:pPr>
@@ -64,6 +48,8 @@
           <w:rFonts w:ascii="Calibri" w:cs="Calibri" w:hAnsi="Calibri" w:eastAsia="Calibri"/>
           <w:b w:val="1"/>
           <w:bCs w:val="1"/>
+          <w:sz w:val="22"/>
+          <w:szCs w:val="22"/>
           <w:rtl w:val="0"/>
           <w:lang w:val="de-DE"/>
         </w:rPr>
@@ -72,6 +58,8 @@
       <w:r>
         <w:rPr>
           <w:rFonts w:ascii="Calibri" w:cs="Calibri" w:hAnsi="Calibri" w:eastAsia="Calibri"/>
+          <w:sz w:val="22"/>
+          <w:szCs w:val="22"/>
           <w:rtl w:val="0"/>
           <w:lang w:val="de-DE"/>
         </w:rPr>
@@ -85,53 +73,41 @@
           <w:ilvl w:val="0"/>
           <w:numId w:val="3"/>
         </w:numPr>
-        <w:tabs>
-          <w:tab w:val="num" w:pos="720"/>
-          <w:tab w:val="clear" w:pos="0"/>
-        </w:tabs>
         <w:ind w:left="720" w:hanging="360"/>
         <w:rPr>
           <w:position w:val="0"/>
+          <w:sz w:val="22"/>
+          <w:szCs w:val="22"/>
           <w:rtl w:val="0"/>
         </w:rPr>
       </w:pPr>
       <w:r>
         <w:rPr>
           <w:rFonts w:ascii="Trebuchet MS"/>
-          <w:rtl w:val="0"/>
-          <w:lang w:val="de-DE"/>
-        </w:rPr>
-        <w:t xml:space="preserve">Aufgaben: GUI, </w:t>
+          <w:sz w:val="22"/>
+          <w:szCs w:val="22"/>
+          <w:rtl w:val="0"/>
+          <w:lang w:val="de-DE"/>
+        </w:rPr>
+        <w:t>Aufgaben: GUI, Floyd-Warshall</w:t>
+      </w:r>
+      <w:r>
+        <w:rPr>
+          <w:sz w:val="22"/>
+          <w:szCs w:val="22"/>
+          <w:rtl w:val="0"/>
+        </w:rPr>
+        <w:br w:type="textWrapping"/>
       </w:r>
       <w:r>
         <w:rPr>
           <w:rFonts w:ascii="Trebuchet MS"/>
-          <w:rtl w:val="0"/>
-          <w:lang w:val="de-DE"/>
-        </w:rPr>
-        <w:t>Floyd-Warshall</w:t>
-      </w:r>
-      <w:r>
-        <w:rPr>
-          <w:rtl w:val="0"/>
-        </w:rPr>
-        <w:br w:type="textWrapping"/>
-      </w:r>
-      <w:r>
-        <w:rPr>
-          <w:rFonts w:ascii="Trebuchet MS"/>
-          <w:rtl w:val="0"/>
-          <w:lang w:val="de-DE"/>
-        </w:rPr>
-        <w:t xml:space="preserve">Dateien: siehe JavaDoc, bzw. </w:t>
-      </w:r>
-      <w:r>
-        <w:rPr>
-          <w:rFonts w:ascii="Trebuchet MS"/>
-          <w:rtl w:val="0"/>
-          <w:lang w:val="de-DE"/>
-        </w:rPr>
-        <w:t>https://github.com/flbaue/gka-wise14</w:t>
+          <w:sz w:val="22"/>
+          <w:szCs w:val="22"/>
+          <w:rtl w:val="0"/>
+          <w:lang w:val="de-DE"/>
+        </w:rPr>
+        <w:t>Dateien: siehe JavaDoc, bzw. https://github.com/flbaue/gka-wise14</w:t>
       </w:r>
     </w:p>
     <w:p>
@@ -141,83 +117,49 @@
           <w:ilvl w:val="0"/>
           <w:numId w:val="3"/>
         </w:numPr>
-        <w:tabs>
-          <w:tab w:val="num" w:pos="720"/>
-          <w:tab w:val="clear" w:pos="0"/>
-        </w:tabs>
         <w:ind w:left="720" w:hanging="360"/>
         <w:rPr>
           <w:position w:val="0"/>
+          <w:sz w:val="22"/>
+          <w:szCs w:val="22"/>
           <w:rtl w:val="0"/>
         </w:rPr>
       </w:pPr>
       <w:r>
         <w:rPr>
           <w:rFonts w:ascii="Trebuchet MS"/>
-          <w:rtl w:val="0"/>
-          <w:lang w:val="de-DE"/>
-        </w:rPr>
-        <w:t>Aufgaben: Speichern &amp; Laden</w:t>
+          <w:sz w:val="22"/>
+          <w:szCs w:val="22"/>
+          <w:rtl w:val="0"/>
+          <w:lang w:val="de-DE"/>
+        </w:rPr>
+        <w:t>Aufgaben: Speichern &amp; Laden, Dijkstra, BFS Iterator</w:t>
+      </w:r>
+      <w:r>
+        <w:rPr>
+          <w:sz w:val="22"/>
+          <w:szCs w:val="22"/>
+          <w:rtl w:val="0"/>
+        </w:rPr>
+        <w:br w:type="textWrapping"/>
       </w:r>
       <w:r>
         <w:rPr>
           <w:rFonts w:ascii="Trebuchet MS"/>
-          <w:rtl w:val="0"/>
-          <w:lang w:val="de-DE"/>
-        </w:rPr>
-        <w:t>,</w:t>
-      </w:r>
-      <w:r>
-        <w:rPr>
-          <w:rFonts w:ascii="Trebuchet MS"/>
-          <w:rtl w:val="0"/>
-          <w:lang w:val="de-DE"/>
-        </w:rPr>
-        <w:t xml:space="preserve"> </w:t>
-      </w:r>
-      <w:r>
-        <w:rPr>
-          <w:rFonts w:ascii="Trebuchet MS"/>
-          <w:rtl w:val="0"/>
-          <w:lang w:val="de-DE"/>
-        </w:rPr>
-        <w:t>Dijkstra</w:t>
-      </w:r>
-      <w:r>
-        <w:rPr>
-          <w:rFonts w:ascii="Trebuchet MS"/>
-          <w:rtl w:val="0"/>
-          <w:lang w:val="de-DE"/>
-        </w:rPr>
-        <w:t>, BFS Iterator</w:t>
-      </w:r>
-      <w:r>
-        <w:rPr>
-          <w:rtl w:val="0"/>
-        </w:rPr>
-        <w:br w:type="textWrapping"/>
-      </w:r>
-      <w:r>
-        <w:rPr>
-          <w:rFonts w:ascii="Trebuchet MS"/>
-          <w:rtl w:val="0"/>
-          <w:lang w:val="de-DE"/>
-        </w:rPr>
-        <w:t xml:space="preserve">Dateien: siehe JavaDoc, bzw. </w:t>
-      </w:r>
-      <w:r>
-        <w:rPr>
-          <w:rFonts w:ascii="Trebuchet MS"/>
-          <w:rtl w:val="0"/>
-          <w:lang w:val="de-DE"/>
-        </w:rPr>
-        <w:t>https://github.com/flbaue/gka-wise14</w:t>
+          <w:sz w:val="22"/>
+          <w:szCs w:val="22"/>
+          <w:rtl w:val="0"/>
+          <w:lang w:val="de-DE"/>
+        </w:rPr>
+        <w:t>Dateien: siehe JavaDoc, bzw. https://github.com/flbaue/gka-wise14</w:t>
       </w:r>
     </w:p>
     <w:p>
       <w:pPr>
-        <w:pStyle w:val="Normal"/>
-        <w:rPr>
+        <w:pStyle w:val="Text"/>
+        <w:rPr>
+          <w:sz w:val="22"/>
+          <w:szCs w:val="22"/>
           <w:rtl w:val="0"/>
         </w:rPr>
       </w:pPr>
@@ -226,6 +168,8 @@
           <w:rFonts w:ascii="Calibri" w:cs="Calibri" w:hAnsi="Calibri" w:eastAsia="Calibri"/>
           <w:b w:val="1"/>
           <w:bCs w:val="1"/>
+          <w:sz w:val="22"/>
+          <w:szCs w:val="22"/>
           <w:rtl w:val="0"/>
           <w:lang w:val="de-DE"/>
         </w:rPr>
@@ -234,22 +178,18 @@
       <w:r>
         <w:rPr>
           <w:rFonts w:ascii="Calibri" w:cs="Calibri" w:hAnsi="Calibri" w:eastAsia="Calibri"/>
-          <w:rtl w:val="0"/>
-          <w:lang w:val="de-DE"/>
-        </w:rPr>
-        <w:t xml:space="preserve">: </w:t>
-      </w:r>
-      <w:r>
-        <w:rPr>
-          <w:rFonts w:ascii="Calibri" w:cs="Calibri" w:hAnsi="Calibri" w:eastAsia="Calibri"/>
-          <w:rtl w:val="0"/>
-          <w:lang w:val="de-DE"/>
-        </w:rPr>
-        <w:t xml:space="preserve">Es wurde kein Quellcode </w:t>
-      </w:r>
-      <w:r>
-        <w:rPr>
-          <w:rFonts w:ascii="Calibri" w:cs="Calibri" w:hAnsi="Calibri" w:eastAsia="Calibri"/>
+          <w:sz w:val="22"/>
+          <w:szCs w:val="22"/>
+          <w:rtl w:val="0"/>
+          <w:lang w:val="de-DE"/>
+        </w:rPr>
+        <w:t xml:space="preserve">: Es wurde kein Quellcode </w:t>
+      </w:r>
+      <w:r>
+        <w:rPr>
+          <w:rFonts w:ascii="Calibri" w:cs="Calibri" w:hAnsi="Calibri" w:eastAsia="Calibri"/>
+          <w:sz w:val="22"/>
+          <w:szCs w:val="22"/>
           <w:rtl w:val="0"/>
           <w:lang w:val="de-DE"/>
         </w:rPr>
@@ -258,6 +198,8 @@
       <w:r>
         <w:rPr>
           <w:rFonts w:ascii="Calibri" w:cs="Calibri" w:hAnsi="Calibri" w:eastAsia="Calibri"/>
+          <w:sz w:val="22"/>
+          <w:szCs w:val="22"/>
           <w:rtl w:val="0"/>
           <w:lang w:val="de-DE"/>
         </w:rPr>
@@ -266,8 +208,10 @@
     </w:p>
     <w:p>
       <w:pPr>
-        <w:pStyle w:val="Normal"/>
-        <w:rPr>
+        <w:pStyle w:val="Text"/>
+        <w:rPr>
+          <w:sz w:val="22"/>
+          <w:szCs w:val="22"/>
           <w:rtl w:val="0"/>
         </w:rPr>
       </w:pPr>
@@ -276,6 +220,8 @@
           <w:rFonts w:ascii="Calibri" w:cs="Calibri" w:hAnsi="Calibri" w:eastAsia="Calibri"/>
           <w:b w:val="1"/>
           <w:bCs w:val="1"/>
+          <w:sz w:val="22"/>
+          <w:szCs w:val="22"/>
           <w:rtl w:val="0"/>
           <w:lang w:val="de-DE"/>
         </w:rPr>
@@ -284,25 +230,23 @@
       <w:r>
         <w:rPr>
           <w:rFonts w:ascii="Calibri" w:cs="Calibri" w:hAnsi="Calibri" w:eastAsia="Calibri"/>
-          <w:rtl w:val="0"/>
-          <w:lang w:val="de-DE"/>
-        </w:rPr>
-        <w:t xml:space="preserve">: </w:t>
-      </w:r>
-      <w:r>
-        <w:rPr>
-          <w:rFonts w:ascii="Calibri" w:cs="Calibri" w:hAnsi="Calibri" w:eastAsia="Calibri"/>
-          <w:rtl w:val="0"/>
-          <w:lang w:val="de-DE"/>
-        </w:rPr>
-        <w:t>Erster GitHub Commit Montag 20.10.14, aktuell letzter GitHub Commit Montag, 27.10.14 (</w:t>
+          <w:sz w:val="22"/>
+          <w:szCs w:val="22"/>
+          <w:rtl w:val="0"/>
+          <w:lang w:val="de-DE"/>
+        </w:rPr>
+        <w:t>: Erster GitHub Commit Montag 20.10.14, aktuell letzter GitHub Commit Montag, 27.10.14 (</w:t>
       </w:r>
       <w:hyperlink r:id="rId4" w:history="1">
         <w:r>
           <w:rPr>
             <w:rStyle w:val="Hyperlink.0"/>
             <w:rFonts w:ascii="Calibri" w:cs="Calibri" w:hAnsi="Calibri" w:eastAsia="Calibri"/>
+            <w:sz w:val="22"/>
+            <w:szCs w:val="22"/>
+            <w:u w:val="single"/>
             <w:rtl w:val="0"/>
+            <w:lang w:val="en-US"/>
           </w:rPr>
           <w:t>https://github.com/flbaue/gka-wise14/commits/master</w:t>
         </w:r>
@@ -310,6 +254,8 @@
       <w:r>
         <w:rPr>
           <w:rFonts w:ascii="Calibri" w:cs="Calibri" w:hAnsi="Calibri" w:eastAsia="Calibri"/>
+          <w:sz w:val="22"/>
+          <w:szCs w:val="22"/>
           <w:rtl w:val="0"/>
           <w:lang w:val="de-DE"/>
         </w:rPr>
@@ -318,8 +264,10 @@
     </w:p>
     <w:p>
       <w:pPr>
-        <w:pStyle w:val="Normal"/>
-        <w:rPr>
+        <w:pStyle w:val="Text"/>
+        <w:rPr>
+          <w:sz w:val="22"/>
+          <w:szCs w:val="22"/>
           <w:rtl w:val="0"/>
         </w:rPr>
       </w:pPr>
@@ -328,6 +276,8 @@
           <w:rFonts w:ascii="Calibri" w:cs="Calibri" w:hAnsi="Calibri" w:eastAsia="Calibri"/>
           <w:b w:val="1"/>
           <w:bCs w:val="1"/>
+          <w:sz w:val="22"/>
+          <w:szCs w:val="22"/>
           <w:rtl w:val="0"/>
           <w:lang w:val="de-DE"/>
         </w:rPr>
@@ -336,62 +286,128 @@
       <w:r>
         <w:rPr>
           <w:rFonts w:ascii="Calibri" w:cs="Calibri" w:hAnsi="Calibri" w:eastAsia="Calibri"/>
-          <w:rtl w:val="0"/>
-          <w:lang w:val="de-DE"/>
-        </w:rPr>
-        <w:t>:</w:t>
-      </w:r>
-      <w:r>
-        <w:rPr>
-          <w:rFonts w:ascii="Calibri" w:cs="Calibri" w:hAnsi="Calibri" w:eastAsia="Calibri"/>
-          <w:rtl w:val="0"/>
-          <w:lang w:val="de-DE"/>
-        </w:rPr>
-        <w:t xml:space="preserve"> Es fehlen noch einige Unit-Tests.</w:t>
+          <w:sz w:val="22"/>
+          <w:szCs w:val="22"/>
+          <w:rtl w:val="0"/>
+          <w:lang w:val="de-DE"/>
+        </w:rPr>
+        <w:t>: Es fehlen noch einige Unit-Tests.</w:t>
       </w:r>
     </w:p>
     <w:p>
       <w:pPr>
-        <w:pStyle w:val="Normal"/>
-        <w:rPr>
-          <w:rtl w:val="0"/>
-        </w:rPr>
-      </w:pPr>
+        <w:pStyle w:val="Text"/>
+        <w:rPr>
+          <w:sz w:val="22"/>
+          <w:szCs w:val="22"/>
+          <w:rtl w:val="0"/>
+        </w:rPr>
+      </w:pPr>
+      <w:r>
+        <w:rPr>
+          <w:rFonts w:ascii="Calibri" w:cs="Calibri" w:hAnsi="Calibri" w:eastAsia="Calibri"/>
+          <w:sz w:val="22"/>
+          <w:szCs w:val="22"/>
+          <w:rtl w:val="0"/>
+          <w:lang w:val="de-DE"/>
+        </w:rPr>
+        <w:t>Algorithmus:</w:t>
+      </w:r>
     </w:p>
     <w:p>
       <w:pPr>
-        <w:pStyle w:val="Normal"/>
-        <w:rPr>
-          <w:rtl w:val="0"/>
-        </w:rPr>
-      </w:pPr>
-      <w:r>
-        <w:rPr>
-          <w:rFonts w:ascii="Calibri" w:cs="Calibri" w:hAnsi="Calibri" w:eastAsia="Calibri"/>
-          <w:rtl w:val="0"/>
-          <w:lang w:val="de-DE"/>
-        </w:rPr>
-        <w:t>Algorithmus:</w:t>
+        <w:pStyle w:val="Text"/>
+        <w:rPr>
+          <w:sz w:val="22"/>
+          <w:szCs w:val="22"/>
+          <w:rtl w:val="0"/>
+        </w:rPr>
+      </w:pPr>
+      <w:r>
+        <w:rPr>
+          <w:rFonts w:ascii="Calibri" w:cs="Calibri" w:hAnsi="Calibri" w:eastAsia="Calibri"/>
+          <w:sz w:val="22"/>
+          <w:szCs w:val="22"/>
+          <w:rtl w:val="0"/>
+          <w:lang w:val="de-DE"/>
+        </w:rPr>
+        <w:t>Allgemein: Wir haben Konten als Vertex Klasse Implementiert, wobei Vertex Instanzen durch den gegebenen Namen eindeutig sind. Jeder Vertex kann ein Marker Objekt enthalten. Marker Objekte dienen dazu w</w:t>
+      </w:r>
+      <w:r>
+        <w:rPr>
+          <w:rFonts w:ascii="Calibri" w:cs="Calibri" w:hAnsi="Calibri" w:eastAsia="Calibri"/>
+          <w:sz w:val="22"/>
+          <w:szCs w:val="22"/>
+          <w:rtl w:val="0"/>
+          <w:lang w:val="de-DE"/>
+        </w:rPr>
+        <w:t>ä</w:t>
+      </w:r>
+      <w:r>
+        <w:rPr>
+          <w:rFonts w:ascii="Calibri" w:cs="Calibri" w:hAnsi="Calibri" w:eastAsia="Calibri"/>
+          <w:sz w:val="22"/>
+          <w:szCs w:val="22"/>
+          <w:rtl w:val="0"/>
+          <w:lang w:val="de-DE"/>
+        </w:rPr>
+        <w:t>hrend der Verarbeitung durch Algorithmen, Informationen wie Distanz, Vorg</w:t>
+      </w:r>
+      <w:r>
+        <w:rPr>
+          <w:rFonts w:ascii="Calibri" w:cs="Calibri" w:hAnsi="Calibri" w:eastAsia="Calibri"/>
+          <w:sz w:val="22"/>
+          <w:szCs w:val="22"/>
+          <w:rtl w:val="0"/>
+          <w:lang w:val="de-DE"/>
+        </w:rPr>
+        <w:t>ä</w:t>
+      </w:r>
+      <w:r>
+        <w:rPr>
+          <w:rFonts w:ascii="Calibri" w:cs="Calibri" w:hAnsi="Calibri" w:eastAsia="Calibri"/>
+          <w:sz w:val="22"/>
+          <w:szCs w:val="22"/>
+          <w:rtl w:val="0"/>
+          <w:lang w:val="de-DE"/>
+        </w:rPr>
+        <w:t>nger, Fertig(Visited), etc. zu speichern. Zu beginn eines Algorithmus werden daher alle Marker der im Graph enthaltenen Knoten entfernt. Am Ende kann man so von jedem Knoten die entsprechenden Informationen abfragen.</w:t>
       </w:r>
     </w:p>
     <w:p>
       <w:pPr>
-        <w:pStyle w:val="Normal"/>
-        <w:rPr>
-          <w:rtl w:val="0"/>
-        </w:rPr>
-      </w:pPr>
-      <w:r>
-        <w:rPr>
-          <w:rFonts w:ascii="Calibri" w:cs="Calibri" w:hAnsi="Calibri" w:eastAsia="Calibri"/>
-          <w:rtl w:val="0"/>
-          <w:lang w:val="de-DE"/>
-        </w:rPr>
-        <w:t>Allgemein: Wir haben Konten als Vertex Klasse Implementiert, wobei Vertex Instanzen durch den gegebenen Namen eindeutig sind. Jeder Vertex kann ein Marker Objekt enthalten. Marker Objekte dienen dazu w</w:t>
-      </w:r>
-      <w:r>
-        <w:rPr>
-          <w:rFonts w:ascii="Calibri" w:cs="Calibri" w:hAnsi="Calibri" w:eastAsia="Calibri"/>
+        <w:pStyle w:val="Text"/>
+        <w:rPr>
+          <w:sz w:val="22"/>
+          <w:szCs w:val="22"/>
+          <w:rtl w:val="0"/>
+        </w:rPr>
+      </w:pPr>
+      <w:r>
+        <w:rPr>
+          <w:rFonts w:ascii="Calibri" w:cs="Calibri" w:hAnsi="Calibri" w:eastAsia="Calibri"/>
+          <w:sz w:val="22"/>
+          <w:szCs w:val="22"/>
+          <w:rtl w:val="0"/>
+          <w:lang w:val="de-DE"/>
+        </w:rPr>
+        <w:t>BFS:</w:t>
+      </w:r>
+      <w:r>
+        <w:rPr>
+          <w:rFonts w:ascii="Calibri" w:cs="Calibri" w:hAnsi="Calibri" w:eastAsia="Calibri"/>
+          <w:sz w:val="22"/>
+          <w:szCs w:val="22"/>
+          <w:rtl w:val="0"/>
+          <w:lang w:val="de-DE"/>
+        </w:rPr>
+        <w:t xml:space="preserve"> Es werden zun</w:t>
+      </w:r>
+      <w:r>
+        <w:rPr>
+          <w:rFonts w:ascii="Calibri" w:cs="Calibri" w:hAnsi="Calibri" w:eastAsia="Calibri"/>
+          <w:sz w:val="22"/>
+          <w:szCs w:val="22"/>
           <w:rtl w:val="0"/>
           <w:lang w:val="de-DE"/>
         </w:rPr>
@@ -400,14 +416,38 @@
       <w:r>
         <w:rPr>
           <w:rFonts w:ascii="Calibri" w:cs="Calibri" w:hAnsi="Calibri" w:eastAsia="Calibri"/>
-          <w:rtl w:val="0"/>
-          <w:lang w:val="de-DE"/>
-        </w:rPr>
-        <w:t>hrend der Verarbeitung durch Algorithmen, Informationen wie Distanz, Vorg</w:t>
-      </w:r>
-      <w:r>
-        <w:rPr>
-          <w:rFonts w:ascii="Calibri" w:cs="Calibri" w:hAnsi="Calibri" w:eastAsia="Calibri"/>
+          <w:sz w:val="22"/>
+          <w:szCs w:val="22"/>
+          <w:rtl w:val="0"/>
+          <w:lang w:val="de-DE"/>
+        </w:rPr>
+        <w:t>chst m</w:t>
+      </w:r>
+      <w:r>
+        <w:rPr>
+          <w:rFonts w:ascii="Calibri" w:cs="Calibri" w:hAnsi="Calibri" w:eastAsia="Calibri"/>
+          <w:sz w:val="22"/>
+          <w:szCs w:val="22"/>
+          <w:rtl w:val="0"/>
+          <w:lang w:val="de-DE"/>
+        </w:rPr>
+        <w:t>ö</w:t>
+      </w:r>
+      <w:r>
+        <w:rPr>
+          <w:rFonts w:ascii="Calibri" w:cs="Calibri" w:hAnsi="Calibri" w:eastAsia="Calibri"/>
+          <w:sz w:val="22"/>
+          <w:szCs w:val="22"/>
+          <w:rtl w:val="0"/>
+          <w:lang w:val="de-DE"/>
+        </w:rPr>
+        <w:t>gliche Marker aller Knoten entfernt und lediglich der Startknoten bekommt einen Marker mit der Distanz 0 und sich selber als Vorg</w:t>
+      </w:r>
+      <w:r>
+        <w:rPr>
+          <w:rFonts w:ascii="Calibri" w:cs="Calibri" w:hAnsi="Calibri" w:eastAsia="Calibri"/>
+          <w:sz w:val="22"/>
+          <w:szCs w:val="22"/>
           <w:rtl w:val="0"/>
           <w:lang w:val="de-DE"/>
         </w:rPr>
@@ -416,44 +456,378 @@
       <w:r>
         <w:rPr>
           <w:rFonts w:ascii="Calibri" w:cs="Calibri" w:hAnsi="Calibri" w:eastAsia="Calibri"/>
-          <w:rtl w:val="0"/>
-          <w:lang w:val="de-DE"/>
-        </w:rPr>
-        <w:t>nger, Fertig(Visited), etc. zu speichern. Zu beginn eines Algorithmus werden daher alle Marker der im Graph enthaltenen Knoten entfernt. Am Ende kann man so von jedem Knoten die entsprechenden Informationen abfragen.</w:t>
+          <w:sz w:val="22"/>
+          <w:szCs w:val="22"/>
+          <w:rtl w:val="0"/>
+          <w:lang w:val="de-DE"/>
+        </w:rPr>
+        <w:t>nger gesetzt. Anschlie</w:t>
+      </w:r>
+      <w:r>
+        <w:rPr>
+          <w:rFonts w:ascii="Calibri" w:cs="Calibri" w:hAnsi="Calibri" w:eastAsia="Calibri"/>
+          <w:sz w:val="22"/>
+          <w:szCs w:val="22"/>
+          <w:rtl w:val="0"/>
+          <w:lang w:val="de-DE"/>
+        </w:rPr>
+        <w:t>ß</w:t>
+      </w:r>
+      <w:r>
+        <w:rPr>
+          <w:rFonts w:ascii="Calibri" w:cs="Calibri" w:hAnsi="Calibri" w:eastAsia="Calibri"/>
+          <w:sz w:val="22"/>
+          <w:szCs w:val="22"/>
+          <w:rtl w:val="0"/>
+          <w:lang w:val="de-DE"/>
+        </w:rPr>
+        <w:t>end wird der Startknoten als erster Knoten in die Queue aufgenommen. Damit ist der Iterator fertig initialisiert und der Nutzer kann beginnen ihn zu benutzen. Dazu wird zun</w:t>
+      </w:r>
+      <w:r>
+        <w:rPr>
+          <w:rFonts w:ascii="Calibri" w:cs="Calibri" w:hAnsi="Calibri" w:eastAsia="Calibri"/>
+          <w:sz w:val="22"/>
+          <w:szCs w:val="22"/>
+          <w:rtl w:val="0"/>
+          <w:lang w:val="de-DE"/>
+        </w:rPr>
+        <w:t>ä</w:t>
+      </w:r>
+      <w:r>
+        <w:rPr>
+          <w:rFonts w:ascii="Calibri" w:cs="Calibri" w:hAnsi="Calibri" w:eastAsia="Calibri"/>
+          <w:sz w:val="22"/>
+          <w:szCs w:val="22"/>
+          <w:rtl w:val="0"/>
+          <w:lang w:val="de-DE"/>
+        </w:rPr>
+        <w:t>chst die Methode .hasNext aufgerufen. Diese Methode pr</w:t>
+      </w:r>
+      <w:r>
+        <w:rPr>
+          <w:rFonts w:ascii="Calibri" w:cs="Calibri" w:hAnsi="Calibri" w:eastAsia="Calibri"/>
+          <w:sz w:val="22"/>
+          <w:szCs w:val="22"/>
+          <w:rtl w:val="0"/>
+          <w:lang w:val="de-DE"/>
+        </w:rPr>
+        <w:t>ü</w:t>
+      </w:r>
+      <w:r>
+        <w:rPr>
+          <w:rFonts w:ascii="Calibri" w:cs="Calibri" w:hAnsi="Calibri" w:eastAsia="Calibri"/>
+          <w:sz w:val="22"/>
+          <w:szCs w:val="22"/>
+          <w:rtl w:val="0"/>
+          <w:lang w:val="de-DE"/>
+        </w:rPr>
+        <w:t>ft anhand der Queue, ob noch Knoten verf</w:t>
+      </w:r>
+      <w:r>
+        <w:rPr>
+          <w:rFonts w:ascii="Calibri" w:cs="Calibri" w:hAnsi="Calibri" w:eastAsia="Calibri"/>
+          <w:sz w:val="22"/>
+          <w:szCs w:val="22"/>
+          <w:rtl w:val="0"/>
+          <w:lang w:val="de-DE"/>
+        </w:rPr>
+        <w:t>ü</w:t>
+      </w:r>
+      <w:r>
+        <w:rPr>
+          <w:rFonts w:ascii="Calibri" w:cs="Calibri" w:hAnsi="Calibri" w:eastAsia="Calibri"/>
+          <w:sz w:val="22"/>
+          <w:szCs w:val="22"/>
+          <w:rtl w:val="0"/>
+          <w:lang w:val="de-DE"/>
+        </w:rPr>
+        <w:t>gbar sind und gibt dies zur</w:t>
+      </w:r>
+      <w:r>
+        <w:rPr>
+          <w:rFonts w:ascii="Calibri" w:cs="Calibri" w:hAnsi="Calibri" w:eastAsia="Calibri"/>
+          <w:sz w:val="22"/>
+          <w:szCs w:val="22"/>
+          <w:rtl w:val="0"/>
+          <w:lang w:val="de-DE"/>
+        </w:rPr>
+        <w:t>ü</w:t>
+      </w:r>
+      <w:r>
+        <w:rPr>
+          <w:rFonts w:ascii="Calibri" w:cs="Calibri" w:hAnsi="Calibri" w:eastAsia="Calibri"/>
+          <w:sz w:val="22"/>
+          <w:szCs w:val="22"/>
+          <w:rtl w:val="0"/>
+          <w:lang w:val="de-DE"/>
+        </w:rPr>
+        <w:t>ck. Danach kann mit .next zum n</w:t>
+      </w:r>
+      <w:r>
+        <w:rPr>
+          <w:rFonts w:ascii="Calibri" w:cs="Calibri" w:hAnsi="Calibri" w:eastAsia="Calibri"/>
+          <w:sz w:val="22"/>
+          <w:szCs w:val="22"/>
+          <w:rtl w:val="0"/>
+          <w:lang w:val="de-DE"/>
+        </w:rPr>
+        <w:t>ä</w:t>
+      </w:r>
+      <w:r>
+        <w:rPr>
+          <w:rFonts w:ascii="Calibri" w:cs="Calibri" w:hAnsi="Calibri" w:eastAsia="Calibri"/>
+          <w:sz w:val="22"/>
+          <w:szCs w:val="22"/>
+          <w:rtl w:val="0"/>
+          <w:lang w:val="de-DE"/>
+        </w:rPr>
+        <w:t>chsten Knoten gesprungen werden. .next holt sich dazu den n</w:t>
+      </w:r>
+      <w:r>
+        <w:rPr>
+          <w:rFonts w:ascii="Calibri" w:cs="Calibri" w:hAnsi="Calibri" w:eastAsia="Calibri"/>
+          <w:sz w:val="22"/>
+          <w:szCs w:val="22"/>
+          <w:rtl w:val="0"/>
+          <w:lang w:val="de-DE"/>
+        </w:rPr>
+        <w:t>ä</w:t>
+      </w:r>
+      <w:r>
+        <w:rPr>
+          <w:rFonts w:ascii="Calibri" w:cs="Calibri" w:hAnsi="Calibri" w:eastAsia="Calibri"/>
+          <w:sz w:val="22"/>
+          <w:szCs w:val="22"/>
+          <w:rtl w:val="0"/>
+          <w:lang w:val="de-DE"/>
+        </w:rPr>
+        <w:t xml:space="preserve">chsten Knoten aus der Queue, setzt seinen Marker auf visited, sucht alle noch zu bearbeitenden Nachbarn, und gibt den Koten an den Aufrufer aus. Nachbarknoten werden gefunden in dem </w:t>
+      </w:r>
+      <w:r>
+        <w:rPr>
+          <w:rFonts w:ascii="Calibri" w:cs="Calibri" w:hAnsi="Calibri" w:eastAsia="Calibri"/>
+          <w:sz w:val="22"/>
+          <w:szCs w:val="22"/>
+          <w:rtl w:val="0"/>
+          <w:lang w:val="de-DE"/>
+        </w:rPr>
+        <w:t>ü</w:t>
+      </w:r>
+      <w:r>
+        <w:rPr>
+          <w:rFonts w:ascii="Calibri" w:cs="Calibri" w:hAnsi="Calibri" w:eastAsia="Calibri"/>
+          <w:sz w:val="22"/>
+          <w:szCs w:val="22"/>
+          <w:rtl w:val="0"/>
+          <w:lang w:val="de-DE"/>
+        </w:rPr>
+        <w:t>ber alle direkt verbundenen Knoten iteriert wird und alle Knoten, die noch keinen Marker haben, diesen erhalten und in die Queue eingef</w:t>
+      </w:r>
+      <w:r>
+        <w:rPr>
+          <w:rFonts w:ascii="Calibri" w:cs="Calibri" w:hAnsi="Calibri" w:eastAsia="Calibri"/>
+          <w:sz w:val="22"/>
+          <w:szCs w:val="22"/>
+          <w:rtl w:val="0"/>
+          <w:lang w:val="de-DE"/>
+        </w:rPr>
+        <w:t>ü</w:t>
+      </w:r>
+      <w:r>
+        <w:rPr>
+          <w:rFonts w:ascii="Calibri" w:cs="Calibri" w:hAnsi="Calibri" w:eastAsia="Calibri"/>
+          <w:sz w:val="22"/>
+          <w:szCs w:val="22"/>
+          <w:rtl w:val="0"/>
+          <w:lang w:val="de-DE"/>
+        </w:rPr>
+        <w:t>gt werden.</w:t>
       </w:r>
     </w:p>
     <w:p>
       <w:pPr>
-        <w:pStyle w:val="Normal"/>
-        <w:rPr>
-          <w:rtl w:val="0"/>
-        </w:rPr>
-      </w:pPr>
-      <w:r>
-        <w:rPr>
-          <w:rFonts w:ascii="Calibri" w:cs="Calibri" w:hAnsi="Calibri" w:eastAsia="Calibri"/>
-          <w:rtl w:val="0"/>
-          <w:lang w:val="de-DE"/>
-        </w:rPr>
-        <w:t>BFS: Wir haben den BFS Algorithmus in zwei Varianten implementiert.</w:t>
-      </w:r>
-      <w:r>
-        <w:rPr>
-          <w:rtl w:val="0"/>
-        </w:rPr>
-        <w:br w:type="textWrapping"/>
-      </w:r>
-      <w:r>
-        <w:rPr>
-          <w:rFonts w:ascii="Calibri" w:cs="Calibri" w:hAnsi="Calibri" w:eastAsia="Calibri"/>
-          <w:rtl w:val="0"/>
-          <w:lang w:val="de-DE"/>
-        </w:rPr>
-        <w:t xml:space="preserve">Variante 1 nutzt ein Java Iterable/Iterator Interface um einen Iterator bereit zu stellen, welcher mit .hasNext und .next </w:t>
-      </w:r>
-      <w:r>
-        <w:rPr>
-          <w:rFonts w:ascii="Calibri" w:cs="Calibri" w:hAnsi="Calibri" w:eastAsia="Calibri"/>
+        <w:pStyle w:val="Text"/>
+        <w:rPr>
+          <w:sz w:val="22"/>
+          <w:szCs w:val="22"/>
+          <w:rtl w:val="0"/>
+        </w:rPr>
+      </w:pPr>
+      <w:r>
+        <w:rPr>
+          <w:rFonts w:ascii="Calibri" w:cs="Calibri" w:hAnsi="Calibri" w:eastAsia="Calibri"/>
+          <w:sz w:val="22"/>
+          <w:szCs w:val="22"/>
+          <w:rtl w:val="0"/>
+          <w:lang w:val="de-DE"/>
+        </w:rPr>
+        <w:t>Dijkstra: Es werden zun</w:t>
+      </w:r>
+      <w:r>
+        <w:rPr>
+          <w:rFonts w:ascii="Calibri" w:cs="Calibri" w:hAnsi="Calibri" w:eastAsia="Calibri"/>
+          <w:sz w:val="22"/>
+          <w:szCs w:val="22"/>
+          <w:rtl w:val="0"/>
+          <w:lang w:val="de-DE"/>
+        </w:rPr>
+        <w:t>ä</w:t>
+      </w:r>
+      <w:r>
+        <w:rPr>
+          <w:rFonts w:ascii="Calibri" w:cs="Calibri" w:hAnsi="Calibri" w:eastAsia="Calibri"/>
+          <w:sz w:val="22"/>
+          <w:szCs w:val="22"/>
+          <w:rtl w:val="0"/>
+          <w:lang w:val="de-DE"/>
+        </w:rPr>
+        <w:t>chst alle Knoten vorbereitet, das hei</w:t>
+      </w:r>
+      <w:r>
+        <w:rPr>
+          <w:rFonts w:ascii="Calibri" w:cs="Calibri" w:hAnsi="Calibri" w:eastAsia="Calibri"/>
+          <w:sz w:val="22"/>
+          <w:szCs w:val="22"/>
+          <w:rtl w:val="0"/>
+          <w:lang w:val="de-DE"/>
+        </w:rPr>
+        <w:t>ß</w:t>
+      </w:r>
+      <w:r>
+        <w:rPr>
+          <w:rFonts w:ascii="Calibri" w:cs="Calibri" w:hAnsi="Calibri" w:eastAsia="Calibri"/>
+          <w:sz w:val="22"/>
+          <w:szCs w:val="22"/>
+          <w:rtl w:val="0"/>
+          <w:lang w:val="de-DE"/>
+        </w:rPr>
+        <w:t xml:space="preserve">t sie bekommen einen Marker mit </w:t>
+      </w:r>
+      <w:r>
+        <w:rPr>
+          <w:rFonts w:ascii="Calibri" w:cs="Calibri" w:hAnsi="Calibri" w:eastAsia="Calibri"/>
+          <w:sz w:val="22"/>
+          <w:szCs w:val="22"/>
+          <w:rtl w:val="0"/>
+          <w:lang w:val="de-DE"/>
+        </w:rPr>
+        <w:t>„</w:t>
+      </w:r>
+      <w:r>
+        <w:rPr>
+          <w:rFonts w:ascii="Calibri" w:cs="Calibri" w:hAnsi="Calibri" w:eastAsia="Calibri"/>
+          <w:sz w:val="22"/>
+          <w:szCs w:val="22"/>
+          <w:rtl w:val="0"/>
+          <w:lang w:val="de-DE"/>
+        </w:rPr>
+        <w:t>null</w:t>
+      </w:r>
+      <w:r>
+        <w:rPr>
+          <w:rFonts w:ascii="Calibri" w:cs="Calibri" w:hAnsi="Calibri" w:eastAsia="Calibri"/>
+          <w:sz w:val="22"/>
+          <w:szCs w:val="22"/>
+          <w:rtl w:val="0"/>
+          <w:lang w:val="de-DE"/>
+        </w:rPr>
+        <w:t xml:space="preserve">“ </w:t>
+      </w:r>
+      <w:r>
+        <w:rPr>
+          <w:rFonts w:ascii="Calibri" w:cs="Calibri" w:hAnsi="Calibri" w:eastAsia="Calibri"/>
+          <w:sz w:val="22"/>
+          <w:szCs w:val="22"/>
+          <w:rtl w:val="0"/>
+          <w:lang w:val="de-DE"/>
+        </w:rPr>
+        <w:t>als Vorg</w:t>
+      </w:r>
+      <w:r>
+        <w:rPr>
+          <w:rFonts w:ascii="Calibri" w:cs="Calibri" w:hAnsi="Calibri" w:eastAsia="Calibri"/>
+          <w:sz w:val="22"/>
+          <w:szCs w:val="22"/>
+          <w:rtl w:val="0"/>
+          <w:lang w:val="de-DE"/>
+        </w:rPr>
+        <w:t>ä</w:t>
+      </w:r>
+      <w:r>
+        <w:rPr>
+          <w:rFonts w:ascii="Calibri" w:cs="Calibri" w:hAnsi="Calibri" w:eastAsia="Calibri"/>
+          <w:sz w:val="22"/>
+          <w:szCs w:val="22"/>
+          <w:rtl w:val="0"/>
+          <w:lang w:val="de-DE"/>
+        </w:rPr>
+        <w:t>nger sowie Integer.MAX_VALUE als Distanz. Der Startknoten erh</w:t>
+      </w:r>
+      <w:r>
+        <w:rPr>
+          <w:rFonts w:ascii="Calibri" w:cs="Calibri" w:hAnsi="Calibri" w:eastAsia="Calibri"/>
+          <w:sz w:val="22"/>
+          <w:szCs w:val="22"/>
+          <w:rtl w:val="0"/>
+          <w:lang w:val="de-DE"/>
+        </w:rPr>
+        <w:t>ä</w:t>
+      </w:r>
+      <w:r>
+        <w:rPr>
+          <w:rFonts w:ascii="Calibri" w:cs="Calibri" w:hAnsi="Calibri" w:eastAsia="Calibri"/>
+          <w:sz w:val="22"/>
+          <w:szCs w:val="22"/>
+          <w:rtl w:val="0"/>
+          <w:lang w:val="de-DE"/>
+        </w:rPr>
+        <w:t>lt sich selbst als Vorg</w:t>
+      </w:r>
+      <w:r>
+        <w:rPr>
+          <w:rFonts w:ascii="Calibri" w:cs="Calibri" w:hAnsi="Calibri" w:eastAsia="Calibri"/>
+          <w:sz w:val="22"/>
+          <w:szCs w:val="22"/>
+          <w:rtl w:val="0"/>
+          <w:lang w:val="de-DE"/>
+        </w:rPr>
+        <w:t>ä</w:t>
+      </w:r>
+      <w:r>
+        <w:rPr>
+          <w:rFonts w:ascii="Calibri" w:cs="Calibri" w:hAnsi="Calibri" w:eastAsia="Calibri"/>
+          <w:sz w:val="22"/>
+          <w:szCs w:val="22"/>
+          <w:rtl w:val="0"/>
+          <w:lang w:val="de-DE"/>
+        </w:rPr>
+        <w:t>nger sowie die Distanz 0. Anschlie</w:t>
+      </w:r>
+      <w:r>
+        <w:rPr>
+          <w:rFonts w:ascii="Calibri" w:cs="Calibri" w:hAnsi="Calibri" w:eastAsia="Calibri"/>
+          <w:sz w:val="22"/>
+          <w:szCs w:val="22"/>
+          <w:rtl w:val="0"/>
+          <w:lang w:val="de-DE"/>
+        </w:rPr>
+        <w:t>ß</w:t>
+      </w:r>
+      <w:r>
+        <w:rPr>
+          <w:rFonts w:ascii="Calibri" w:cs="Calibri" w:hAnsi="Calibri" w:eastAsia="Calibri"/>
+          <w:sz w:val="22"/>
+          <w:szCs w:val="22"/>
+          <w:rtl w:val="0"/>
+          <w:lang w:val="de-DE"/>
+        </w:rPr>
+        <w:t xml:space="preserve">end wird in einer Schleife stets der Knoten mit der Geringsten Distanz ermittelt und die Distanzwerte aller seiner nicht fertigen Nachbarn </w:t>
+      </w:r>
+      <w:r>
+        <w:rPr>
+          <w:rFonts w:ascii="Calibri" w:cs="Calibri" w:hAnsi="Calibri" w:eastAsia="Calibri"/>
+          <w:sz w:val="22"/>
+          <w:szCs w:val="22"/>
           <w:rtl w:val="0"/>
           <w:lang w:val="de-DE"/>
         </w:rPr>
@@ -462,14 +836,18 @@
       <w:r>
         <w:rPr>
           <w:rFonts w:ascii="Calibri" w:cs="Calibri" w:hAnsi="Calibri" w:eastAsia="Calibri"/>
-          <w:rtl w:val="0"/>
-          <w:lang w:val="de-DE"/>
-        </w:rPr>
-        <w:t>ber den Graphen iteriert. Dabei wird mit einem gegebenen Startpunkt begonnen, dann alle direkten Nachbarn dieses Knoten und dann der Reihe nach Alle jeweiligen Nachbarn der zuvor gesammelten Nachbarn. Der jeweils betrachtete Knoten wird von der .next Methode zur</w:t>
-      </w:r>
-      <w:r>
-        <w:rPr>
-          <w:rFonts w:ascii="Calibri" w:cs="Calibri" w:hAnsi="Calibri" w:eastAsia="Calibri"/>
+          <w:sz w:val="22"/>
+          <w:szCs w:val="22"/>
+          <w:rtl w:val="0"/>
+          <w:lang w:val="de-DE"/>
+        </w:rPr>
+        <w:t>berpr</w:t>
+      </w:r>
+      <w:r>
+        <w:rPr>
+          <w:rFonts w:ascii="Calibri" w:cs="Calibri" w:hAnsi="Calibri" w:eastAsia="Calibri"/>
+          <w:sz w:val="22"/>
+          <w:szCs w:val="22"/>
           <w:rtl w:val="0"/>
           <w:lang w:val="de-DE"/>
         </w:rPr>
@@ -478,342 +856,334 @@
       <w:r>
         <w:rPr>
           <w:rFonts w:ascii="Calibri" w:cs="Calibri" w:hAnsi="Calibri" w:eastAsia="Calibri"/>
-          <w:rtl w:val="0"/>
-          <w:lang w:val="de-DE"/>
-        </w:rPr>
-        <w:t>ckgegeben und kann so weiter betrachtet werden.</w:t>
+          <w:sz w:val="22"/>
+          <w:szCs w:val="22"/>
+          <w:rtl w:val="0"/>
+          <w:lang w:val="de-DE"/>
+        </w:rPr>
+        <w:t>ft, und ggf. aktualisiert. Dabei wird auch der Vorg</w:t>
+      </w:r>
+      <w:r>
+        <w:rPr>
+          <w:rFonts w:ascii="Calibri" w:cs="Calibri" w:hAnsi="Calibri" w:eastAsia="Calibri"/>
+          <w:sz w:val="22"/>
+          <w:szCs w:val="22"/>
+          <w:rtl w:val="0"/>
+          <w:lang w:val="de-DE"/>
+        </w:rPr>
+        <w:t>ä</w:t>
+      </w:r>
+      <w:r>
+        <w:rPr>
+          <w:rFonts w:ascii="Calibri" w:cs="Calibri" w:hAnsi="Calibri" w:eastAsia="Calibri"/>
+          <w:sz w:val="22"/>
+          <w:szCs w:val="22"/>
+          <w:rtl w:val="0"/>
+          <w:lang w:val="de-DE"/>
+        </w:rPr>
+        <w:t>nger entsprechend gesetzt. Kann kein Unbefugter Die Schleife beginnt nun von Vorne. Kann kein nicht fertiger Knoten mehr ermittelt werden, ist der Algorithmus fertig. Detaillierte Ergebnisse, Distanz und Vorg</w:t>
+      </w:r>
+      <w:r>
+        <w:rPr>
+          <w:rFonts w:ascii="Calibri" w:cs="Calibri" w:hAnsi="Calibri" w:eastAsia="Calibri"/>
+          <w:sz w:val="22"/>
+          <w:szCs w:val="22"/>
+          <w:rtl w:val="0"/>
+          <w:lang w:val="de-DE"/>
+        </w:rPr>
+        <w:t>ä</w:t>
+      </w:r>
+      <w:r>
+        <w:rPr>
+          <w:rFonts w:ascii="Calibri" w:cs="Calibri" w:hAnsi="Calibri" w:eastAsia="Calibri"/>
+          <w:sz w:val="22"/>
+          <w:szCs w:val="22"/>
+          <w:rtl w:val="0"/>
+          <w:lang w:val="de-DE"/>
+        </w:rPr>
+        <w:t>nger, k</w:t>
+      </w:r>
+      <w:r>
+        <w:rPr>
+          <w:rFonts w:ascii="Calibri" w:cs="Calibri" w:hAnsi="Calibri" w:eastAsia="Calibri"/>
+          <w:sz w:val="22"/>
+          <w:szCs w:val="22"/>
+          <w:rtl w:val="0"/>
+          <w:lang w:val="de-DE"/>
+        </w:rPr>
+        <w:t>ö</w:t>
+      </w:r>
+      <w:r>
+        <w:rPr>
+          <w:rFonts w:ascii="Calibri" w:cs="Calibri" w:hAnsi="Calibri" w:eastAsia="Calibri"/>
+          <w:sz w:val="22"/>
+          <w:szCs w:val="22"/>
+          <w:rtl w:val="0"/>
+          <w:lang w:val="de-DE"/>
+        </w:rPr>
+        <w:t xml:space="preserve">nnen dann direkt </w:t>
+      </w:r>
+      <w:r>
+        <w:rPr>
+          <w:rFonts w:ascii="Calibri" w:cs="Calibri" w:hAnsi="Calibri" w:eastAsia="Calibri"/>
+          <w:sz w:val="22"/>
+          <w:szCs w:val="22"/>
+          <w:rtl w:val="0"/>
+          <w:lang w:val="de-DE"/>
+        </w:rPr>
+        <w:t>ü</w:t>
+      </w:r>
+      <w:r>
+        <w:rPr>
+          <w:rFonts w:ascii="Calibri" w:cs="Calibri" w:hAnsi="Calibri" w:eastAsia="Calibri"/>
+          <w:sz w:val="22"/>
+          <w:szCs w:val="22"/>
+          <w:rtl w:val="0"/>
+          <w:lang w:val="de-DE"/>
+        </w:rPr>
+        <w:t>ber die Knoten abgefragt werden.</w:t>
       </w:r>
     </w:p>
     <w:p>
       <w:pPr>
-        <w:pStyle w:val="Normal"/>
-        <w:rPr>
-          <w:rtl w:val="0"/>
-        </w:rPr>
-      </w:pPr>
-      <w:r>
-        <w:rPr>
-          <w:rFonts w:ascii="Calibri" w:cs="Calibri" w:hAnsi="Calibri" w:eastAsia="Calibri"/>
-          <w:rtl w:val="0"/>
-          <w:lang w:val="de-DE"/>
-        </w:rPr>
-        <w:t>Dijkstra: Es werden zun</w:t>
-      </w:r>
-      <w:r>
-        <w:rPr>
-          <w:rFonts w:ascii="Calibri" w:cs="Calibri" w:hAnsi="Calibri" w:eastAsia="Calibri"/>
-          <w:rtl w:val="0"/>
-          <w:lang w:val="de-DE"/>
-        </w:rPr>
-        <w:t>ä</w:t>
-      </w:r>
-      <w:r>
-        <w:rPr>
-          <w:rFonts w:ascii="Calibri" w:cs="Calibri" w:hAnsi="Calibri" w:eastAsia="Calibri"/>
-          <w:rtl w:val="0"/>
-          <w:lang w:val="de-DE"/>
-        </w:rPr>
-        <w:t>chst alle Knoten vorbereitet, das hei</w:t>
-      </w:r>
-      <w:r>
-        <w:rPr>
-          <w:rFonts w:ascii="Calibri" w:cs="Calibri" w:hAnsi="Calibri" w:eastAsia="Calibri"/>
-          <w:rtl w:val="0"/>
-          <w:lang w:val="de-DE"/>
-        </w:rPr>
-        <w:t>ß</w:t>
-      </w:r>
-      <w:r>
-        <w:rPr>
-          <w:rFonts w:ascii="Calibri" w:cs="Calibri" w:hAnsi="Calibri" w:eastAsia="Calibri"/>
-          <w:rtl w:val="0"/>
-          <w:lang w:val="de-DE"/>
-        </w:rPr>
-        <w:t xml:space="preserve">t sie bekommen einen Marker mit </w:t>
-      </w:r>
-      <w:r>
-        <w:rPr>
-          <w:rFonts w:ascii="Calibri" w:cs="Calibri" w:hAnsi="Calibri" w:eastAsia="Calibri"/>
-          <w:rtl w:val="0"/>
-          <w:lang w:val="de-DE"/>
-        </w:rPr>
-        <w:t>„</w:t>
-      </w:r>
-      <w:r>
-        <w:rPr>
-          <w:rFonts w:ascii="Calibri" w:cs="Calibri" w:hAnsi="Calibri" w:eastAsia="Calibri"/>
-          <w:rtl w:val="0"/>
-          <w:lang w:val="de-DE"/>
-        </w:rPr>
-        <w:t>null</w:t>
-      </w:r>
-      <w:r>
-        <w:rPr>
-          <w:rFonts w:ascii="Calibri" w:cs="Calibri" w:hAnsi="Calibri" w:eastAsia="Calibri"/>
-          <w:rtl w:val="0"/>
-          <w:lang w:val="de-DE"/>
-        </w:rPr>
-        <w:t xml:space="preserve">“ </w:t>
-      </w:r>
-      <w:r>
-        <w:rPr>
-          <w:rFonts w:ascii="Calibri" w:cs="Calibri" w:hAnsi="Calibri" w:eastAsia="Calibri"/>
-          <w:rtl w:val="0"/>
-          <w:lang w:val="de-DE"/>
-        </w:rPr>
-        <w:t>als Vorg</w:t>
-      </w:r>
-      <w:r>
-        <w:rPr>
-          <w:rFonts w:ascii="Calibri" w:cs="Calibri" w:hAnsi="Calibri" w:eastAsia="Calibri"/>
-          <w:rtl w:val="0"/>
-          <w:lang w:val="de-DE"/>
-        </w:rPr>
-        <w:t>ä</w:t>
-      </w:r>
-      <w:r>
-        <w:rPr>
-          <w:rFonts w:ascii="Calibri" w:cs="Calibri" w:hAnsi="Calibri" w:eastAsia="Calibri"/>
-          <w:rtl w:val="0"/>
-          <w:lang w:val="de-DE"/>
-        </w:rPr>
-        <w:t xml:space="preserve">nger sowie </w:t>
-      </w:r>
-      <w:r>
-        <w:rPr>
-          <w:rFonts w:ascii="Calibri" w:cs="Calibri" w:hAnsi="Calibri" w:eastAsia="Calibri"/>
-          <w:rtl w:val="0"/>
-          <w:lang w:val="de-DE"/>
-        </w:rPr>
-        <w:t>Integer.MAX_VALUE</w:t>
-      </w:r>
-      <w:r>
-        <w:rPr>
-          <w:rFonts w:ascii="Calibri" w:cs="Calibri" w:hAnsi="Calibri" w:eastAsia="Calibri"/>
-          <w:rtl w:val="0"/>
-          <w:lang w:val="de-DE"/>
-        </w:rPr>
-        <w:t xml:space="preserve"> als Distanz. Der Startknoten erh</w:t>
-      </w:r>
-      <w:r>
-        <w:rPr>
-          <w:rFonts w:ascii="Calibri" w:cs="Calibri" w:hAnsi="Calibri" w:eastAsia="Calibri"/>
-          <w:rtl w:val="0"/>
-          <w:lang w:val="de-DE"/>
-        </w:rPr>
-        <w:t>ä</w:t>
-      </w:r>
-      <w:r>
-        <w:rPr>
-          <w:rFonts w:ascii="Calibri" w:cs="Calibri" w:hAnsi="Calibri" w:eastAsia="Calibri"/>
-          <w:rtl w:val="0"/>
-          <w:lang w:val="de-DE"/>
-        </w:rPr>
-        <w:t>lt sich selbst als Vorg</w:t>
-      </w:r>
-      <w:r>
-        <w:rPr>
-          <w:rFonts w:ascii="Calibri" w:cs="Calibri" w:hAnsi="Calibri" w:eastAsia="Calibri"/>
-          <w:rtl w:val="0"/>
-          <w:lang w:val="de-DE"/>
-        </w:rPr>
-        <w:t>ä</w:t>
-      </w:r>
-      <w:r>
-        <w:rPr>
-          <w:rFonts w:ascii="Calibri" w:cs="Calibri" w:hAnsi="Calibri" w:eastAsia="Calibri"/>
-          <w:rtl w:val="0"/>
-          <w:lang w:val="de-DE"/>
-        </w:rPr>
-        <w:t>nger sowie die Distanz 0. Anschlie</w:t>
-      </w:r>
-      <w:r>
-        <w:rPr>
-          <w:rFonts w:ascii="Calibri" w:cs="Calibri" w:hAnsi="Calibri" w:eastAsia="Calibri"/>
-          <w:rtl w:val="0"/>
-          <w:lang w:val="de-DE"/>
-        </w:rPr>
-        <w:t>ß</w:t>
-      </w:r>
-      <w:r>
-        <w:rPr>
-          <w:rFonts w:ascii="Calibri" w:cs="Calibri" w:hAnsi="Calibri" w:eastAsia="Calibri"/>
-          <w:rtl w:val="0"/>
-          <w:lang w:val="de-DE"/>
-        </w:rPr>
-        <w:t xml:space="preserve">end wird in einer Schleife stets der Knoten mit der Geringsten Distanz ermittelt und die Distanzwerte aller seiner nicht fertigen Nachbarn </w:t>
-      </w:r>
-      <w:r>
-        <w:rPr>
-          <w:rFonts w:ascii="Calibri" w:cs="Calibri" w:hAnsi="Calibri" w:eastAsia="Calibri"/>
-          <w:rtl w:val="0"/>
-          <w:lang w:val="de-DE"/>
-        </w:rPr>
-        <w:t>ü</w:t>
-      </w:r>
-      <w:r>
-        <w:rPr>
-          <w:rFonts w:ascii="Calibri" w:cs="Calibri" w:hAnsi="Calibri" w:eastAsia="Calibri"/>
-          <w:rtl w:val="0"/>
-          <w:lang w:val="de-DE"/>
-        </w:rPr>
-        <w:t>berpr</w:t>
-      </w:r>
-      <w:r>
-        <w:rPr>
-          <w:rFonts w:ascii="Calibri" w:cs="Calibri" w:hAnsi="Calibri" w:eastAsia="Calibri"/>
-          <w:rtl w:val="0"/>
-          <w:lang w:val="de-DE"/>
-        </w:rPr>
-        <w:t>ü</w:t>
-      </w:r>
-      <w:r>
-        <w:rPr>
-          <w:rFonts w:ascii="Calibri" w:cs="Calibri" w:hAnsi="Calibri" w:eastAsia="Calibri"/>
-          <w:rtl w:val="0"/>
-          <w:lang w:val="de-DE"/>
-        </w:rPr>
-        <w:t>ft, und ggf. aktualisiert. Dabei wird auch der Vorg</w:t>
-      </w:r>
-      <w:r>
-        <w:rPr>
-          <w:rFonts w:ascii="Calibri" w:cs="Calibri" w:hAnsi="Calibri" w:eastAsia="Calibri"/>
-          <w:rtl w:val="0"/>
-          <w:lang w:val="de-DE"/>
-        </w:rPr>
-        <w:t>ä</w:t>
-      </w:r>
-      <w:r>
-        <w:rPr>
-          <w:rFonts w:ascii="Calibri" w:cs="Calibri" w:hAnsi="Calibri" w:eastAsia="Calibri"/>
-          <w:rtl w:val="0"/>
-          <w:lang w:val="de-DE"/>
-        </w:rPr>
-        <w:t>nger entsprechend gesetzt. Kann kein Unbefugter Die Schleife beginnt nun von Vorne. Kann kein nicht fertiger Knoten mehr ermittelt werden, ist der Algorithmus fertig. Detaillierte Ergebnisse, Distanz und Vorg</w:t>
-      </w:r>
-      <w:r>
-        <w:rPr>
-          <w:rFonts w:ascii="Calibri" w:cs="Calibri" w:hAnsi="Calibri" w:eastAsia="Calibri"/>
-          <w:rtl w:val="0"/>
-          <w:lang w:val="de-DE"/>
-        </w:rPr>
-        <w:t>ä</w:t>
-      </w:r>
-      <w:r>
-        <w:rPr>
-          <w:rFonts w:ascii="Calibri" w:cs="Calibri" w:hAnsi="Calibri" w:eastAsia="Calibri"/>
-          <w:rtl w:val="0"/>
-          <w:lang w:val="de-DE"/>
-        </w:rPr>
-        <w:t>nger, k</w:t>
-      </w:r>
-      <w:r>
-        <w:rPr>
-          <w:rFonts w:ascii="Calibri" w:cs="Calibri" w:hAnsi="Calibri" w:eastAsia="Calibri"/>
-          <w:rtl w:val="0"/>
-          <w:lang w:val="de-DE"/>
-        </w:rPr>
-        <w:t>ö</w:t>
-      </w:r>
-      <w:r>
-        <w:rPr>
-          <w:rFonts w:ascii="Calibri" w:cs="Calibri" w:hAnsi="Calibri" w:eastAsia="Calibri"/>
-          <w:rtl w:val="0"/>
-          <w:lang w:val="de-DE"/>
-        </w:rPr>
-        <w:t xml:space="preserve">nnen dann direkt </w:t>
-      </w:r>
-      <w:r>
-        <w:rPr>
-          <w:rFonts w:ascii="Calibri" w:cs="Calibri" w:hAnsi="Calibri" w:eastAsia="Calibri"/>
-          <w:rtl w:val="0"/>
-          <w:lang w:val="de-DE"/>
-        </w:rPr>
-        <w:t>ü</w:t>
-      </w:r>
-      <w:r>
-        <w:rPr>
-          <w:rFonts w:ascii="Calibri" w:cs="Calibri" w:hAnsi="Calibri" w:eastAsia="Calibri"/>
-          <w:rtl w:val="0"/>
-          <w:lang w:val="de-DE"/>
-        </w:rPr>
-        <w:t>ber die Knoten abgefragt werden.</w:t>
+        <w:pStyle w:val="Text"/>
+        <w:rPr>
+          <w:sz w:val="22"/>
+          <w:szCs w:val="22"/>
+          <w:rtl w:val="0"/>
+        </w:rPr>
+      </w:pPr>
+      <w:r>
+        <w:rPr>
+          <w:rFonts w:ascii="Calibri" w:cs="Calibri" w:hAnsi="Calibri" w:eastAsia="Calibri"/>
+          <w:sz w:val="22"/>
+          <w:szCs w:val="22"/>
+          <w:rtl w:val="0"/>
+          <w:lang w:val="de-DE"/>
+        </w:rPr>
+        <w:t>Floyd-Warshal</w:t>
+      </w:r>
+      <w:r>
+        <w:rPr>
+          <w:rFonts w:ascii="Calibri" w:cs="Calibri" w:hAnsi="Calibri" w:eastAsia="Calibri"/>
+          <w:sz w:val="22"/>
+          <w:szCs w:val="22"/>
+          <w:rtl w:val="0"/>
+          <w:lang w:val="de-DE"/>
+        </w:rPr>
+        <w:t>: folgt mit Aufgabe 2</w:t>
       </w:r>
     </w:p>
     <w:p>
       <w:pPr>
-        <w:pStyle w:val="Normal"/>
-        <w:rPr>
-          <w:rtl w:val="0"/>
-        </w:rPr>
-      </w:pPr>
-      <w:r>
-        <w:rPr>
-          <w:rFonts w:ascii="Calibri" w:cs="Calibri" w:hAnsi="Calibri" w:eastAsia="Calibri"/>
-          <w:rtl w:val="0"/>
-          <w:lang w:val="de-DE"/>
-        </w:rPr>
-        <w:t>Floyd-Warshal</w:t>
-      </w:r>
-      <w:r>
-        <w:rPr>
-          <w:rFonts w:ascii="Calibri" w:cs="Calibri" w:hAnsi="Calibri" w:eastAsia="Calibri"/>
-          <w:rtl w:val="0"/>
-          <w:lang w:val="de-DE"/>
-        </w:rPr>
-        <w:t>:</w:t>
-      </w:r>
-      <w:r>
-        <w:rPr>
-          <w:rFonts w:ascii="Calibri" w:cs="Calibri" w:hAnsi="Calibri" w:eastAsia="Calibri"/>
-          <w:rtl w:val="0"/>
-          <w:lang w:val="de-DE"/>
-        </w:rPr>
-        <w:t>…</w:t>
-      </w:r>
+        <w:pStyle w:val="Text"/>
+        <w:rPr>
+          <w:sz w:val="22"/>
+          <w:szCs w:val="22"/>
+          <w:rtl w:val="0"/>
+        </w:rPr>
+      </w:pPr>
     </w:p>
     <w:p>
       <w:pPr>
-        <w:pStyle w:val="Normal"/>
-        <w:rPr>
-          <w:rtl w:val="0"/>
-        </w:rPr>
-      </w:pPr>
+        <w:pStyle w:val="Text"/>
+        <w:rPr>
+          <w:sz w:val="22"/>
+          <w:szCs w:val="22"/>
+          <w:rtl w:val="0"/>
+        </w:rPr>
+      </w:pPr>
+      <w:r>
+        <w:rPr>
+          <w:rFonts w:ascii="Calibri" w:cs="Calibri" w:hAnsi="Calibri" w:eastAsia="Calibri"/>
+          <w:sz w:val="22"/>
+          <w:szCs w:val="22"/>
+          <w:rtl w:val="0"/>
+          <w:lang w:val="de-DE"/>
+        </w:rPr>
+        <w:t>Datenstrukturen &amp; Implementierung</w:t>
+      </w:r>
     </w:p>
     <w:p>
       <w:pPr>
-        <w:pStyle w:val="Normal"/>
-        <w:rPr>
-          <w:rtl w:val="0"/>
-        </w:rPr>
-      </w:pPr>
-      <w:r>
-        <w:rPr>
-          <w:rFonts w:ascii="Calibri" w:cs="Calibri" w:hAnsi="Calibri" w:eastAsia="Calibri"/>
-          <w:rtl w:val="0"/>
-          <w:lang w:val="de-DE"/>
-        </w:rPr>
-        <w:t>Datenstrukturen &amp; Implementierung</w:t>
+        <w:pStyle w:val="Text"/>
+        <w:rPr>
+          <w:sz w:val="22"/>
+          <w:szCs w:val="22"/>
+          <w:rtl w:val="0"/>
+        </w:rPr>
+      </w:pPr>
+      <w:r>
+        <w:rPr>
+          <w:rFonts w:ascii="Calibri" w:cs="Calibri" w:hAnsi="Calibri" w:eastAsia="Calibri"/>
+          <w:sz w:val="22"/>
+          <w:szCs w:val="22"/>
+          <w:rtl w:val="0"/>
+          <w:lang w:val="de-DE"/>
+        </w:rPr>
+        <w:t>Graph: Wir verwenden f</w:t>
+      </w:r>
+      <w:r>
+        <w:rPr>
+          <w:rFonts w:ascii="Calibri" w:cs="Calibri" w:hAnsi="Calibri" w:eastAsia="Calibri"/>
+          <w:sz w:val="22"/>
+          <w:szCs w:val="22"/>
+          <w:rtl w:val="0"/>
+          <w:lang w:val="de-DE"/>
+        </w:rPr>
+        <w:t>ü</w:t>
+      </w:r>
+      <w:r>
+        <w:rPr>
+          <w:rFonts w:ascii="Calibri" w:cs="Calibri" w:hAnsi="Calibri" w:eastAsia="Calibri"/>
+          <w:sz w:val="22"/>
+          <w:szCs w:val="22"/>
+          <w:rtl w:val="0"/>
+          <w:lang w:val="de-DE"/>
+        </w:rPr>
+        <w:t>r Graphen die Klassen DirectedWeightedPseudograph sowie WeightedPseudograph des JGraphT Frameworks in Kombination mit DefaultWeightedEdge als Kante und der selbst implementierten Vertex Klasse f</w:t>
+      </w:r>
+      <w:r>
+        <w:rPr>
+          <w:rFonts w:ascii="Calibri" w:cs="Calibri" w:hAnsi="Calibri" w:eastAsia="Calibri"/>
+          <w:sz w:val="22"/>
+          <w:szCs w:val="22"/>
+          <w:rtl w:val="0"/>
+          <w:lang w:val="de-DE"/>
+        </w:rPr>
+        <w:t>ü</w:t>
+      </w:r>
+      <w:r>
+        <w:rPr>
+          <w:rFonts w:ascii="Calibri" w:cs="Calibri" w:hAnsi="Calibri" w:eastAsia="Calibri"/>
+          <w:sz w:val="22"/>
+          <w:szCs w:val="22"/>
+          <w:rtl w:val="0"/>
+          <w:lang w:val="de-DE"/>
+        </w:rPr>
+        <w:t>r Knoten.</w:t>
+      </w:r>
+      <w:r>
+        <w:rPr>
+          <w:sz w:val="22"/>
+          <w:szCs w:val="22"/>
+          <w:rtl w:val="0"/>
+        </w:rPr>
+        <w:br w:type="textWrapping"/>
+      </w:r>
+      <w:r>
+        <w:rPr>
+          <w:rFonts w:ascii="Calibri" w:cs="Calibri" w:hAnsi="Calibri" w:eastAsia="Calibri"/>
+          <w:sz w:val="22"/>
+          <w:szCs w:val="22"/>
+          <w:rtl w:val="0"/>
+          <w:lang w:val="de-DE"/>
+        </w:rPr>
+        <w:t>Der Grund warum wir uns f</w:t>
+      </w:r>
+      <w:r>
+        <w:rPr>
+          <w:rFonts w:ascii="Calibri" w:cs="Calibri" w:hAnsi="Calibri" w:eastAsia="Calibri"/>
+          <w:sz w:val="22"/>
+          <w:szCs w:val="22"/>
+          <w:rtl w:val="0"/>
+          <w:lang w:val="de-DE"/>
+        </w:rPr>
+        <w:t>ü</w:t>
+      </w:r>
+      <w:r>
+        <w:rPr>
+          <w:rFonts w:ascii="Calibri" w:cs="Calibri" w:hAnsi="Calibri" w:eastAsia="Calibri"/>
+          <w:sz w:val="22"/>
+          <w:szCs w:val="22"/>
+          <w:rtl w:val="0"/>
+          <w:lang w:val="de-DE"/>
+        </w:rPr>
+        <w:t>r den Pseudograph entschieden haben ist, da dieser die gr</w:t>
+      </w:r>
+      <w:r>
+        <w:rPr>
+          <w:rFonts w:ascii="Calibri" w:cs="Calibri" w:hAnsi="Calibri" w:eastAsia="Calibri"/>
+          <w:sz w:val="22"/>
+          <w:szCs w:val="22"/>
+          <w:rtl w:val="0"/>
+          <w:lang w:val="de-DE"/>
+        </w:rPr>
+        <w:t>öß</w:t>
+      </w:r>
+      <w:r>
+        <w:rPr>
+          <w:rFonts w:ascii="Calibri" w:cs="Calibri" w:hAnsi="Calibri" w:eastAsia="Calibri"/>
+          <w:sz w:val="22"/>
+          <w:szCs w:val="22"/>
+          <w:rtl w:val="0"/>
+          <w:lang w:val="de-DE"/>
+        </w:rPr>
+        <w:t>te m</w:t>
+      </w:r>
+      <w:r>
+        <w:rPr>
+          <w:rFonts w:ascii="Calibri" w:cs="Calibri" w:hAnsi="Calibri" w:eastAsia="Calibri"/>
+          <w:sz w:val="22"/>
+          <w:szCs w:val="22"/>
+          <w:rtl w:val="0"/>
+          <w:lang w:val="de-DE"/>
+        </w:rPr>
+        <w:t>ö</w:t>
+      </w:r>
+      <w:r>
+        <w:rPr>
+          <w:rFonts w:ascii="Calibri" w:cs="Calibri" w:hAnsi="Calibri" w:eastAsia="Calibri"/>
+          <w:sz w:val="22"/>
+          <w:szCs w:val="22"/>
+          <w:rtl w:val="0"/>
+          <w:lang w:val="de-DE"/>
+        </w:rPr>
+        <w:t xml:space="preserve">gliche Freiheit bietet. So sind bei anderen Graph-Klassen Dinge wie doppelte Kanten oder Loops nicht erlaubt. </w:t>
       </w:r>
     </w:p>
     <w:p>
       <w:pPr>
-        <w:pStyle w:val="Normal"/>
-        <w:rPr>
-          <w:rtl w:val="0"/>
-        </w:rPr>
-      </w:pPr>
-      <w:r>
-        <w:rPr>
-          <w:rFonts w:ascii="Calibri" w:cs="Calibri" w:hAnsi="Calibri" w:eastAsia="Calibri"/>
-          <w:rtl w:val="0"/>
-          <w:lang w:val="de-DE"/>
-        </w:rPr>
-        <w:t>Graph: Wir verwenden f</w:t>
-      </w:r>
-      <w:r>
-        <w:rPr>
-          <w:rFonts w:ascii="Calibri" w:cs="Calibri" w:hAnsi="Calibri" w:eastAsia="Calibri"/>
+        <w:pStyle w:val="Text"/>
+        <w:rPr>
+          <w:sz w:val="22"/>
+          <w:szCs w:val="22"/>
+          <w:rtl w:val="0"/>
+        </w:rPr>
+      </w:pPr>
+      <w:r>
+        <w:rPr>
+          <w:rFonts w:ascii="Calibri" w:cs="Calibri" w:hAnsi="Calibri" w:eastAsia="Calibri"/>
+          <w:sz w:val="22"/>
+          <w:szCs w:val="22"/>
+          <w:rtl w:val="0"/>
+          <w:lang w:val="de-DE"/>
+        </w:rPr>
+        <w:t>GraphLoader: Hier wird nur eine einfache Java Hash Map vorgehalten. Sie dient der Speicherung bereits erzeugter Vertex Instanzen und deren einfacher Wiederverwendung unter Zuhilfenahme des String Namens.</w:t>
+      </w:r>
+      <w:r>
+        <w:rPr>
+          <w:sz w:val="22"/>
+          <w:szCs w:val="22"/>
+          <w:rtl w:val="0"/>
+        </w:rPr>
+        <w:br w:type="textWrapping"/>
+      </w:r>
+      <w:r>
+        <w:rPr>
+          <w:rFonts w:ascii="Calibri" w:cs="Calibri" w:hAnsi="Calibri" w:eastAsia="Calibri"/>
+          <w:sz w:val="22"/>
+          <w:szCs w:val="22"/>
+          <w:rtl w:val="0"/>
+          <w:lang w:val="de-DE"/>
+        </w:rPr>
+        <w:t xml:space="preserve">Zwischen den Methoden werden Listen von FileEntry Objekten weitergereicht. FileEntry stellt eine Zeile der eingelesenen Datei dar. Die Zeile wird beim erzeugen von FileEntry analysiert und validiert. Dabei werden alle relevanten Informationen extrahiert und sind </w:t>
+      </w:r>
+      <w:r>
+        <w:rPr>
+          <w:rFonts w:ascii="Calibri" w:cs="Calibri" w:hAnsi="Calibri" w:eastAsia="Calibri"/>
+          <w:sz w:val="22"/>
+          <w:szCs w:val="22"/>
           <w:rtl w:val="0"/>
           <w:lang w:val="de-DE"/>
         </w:rPr>
@@ -822,155 +1192,157 @@
       <w:r>
         <w:rPr>
           <w:rFonts w:ascii="Calibri" w:cs="Calibri" w:hAnsi="Calibri" w:eastAsia="Calibri"/>
-          <w:rtl w:val="0"/>
-          <w:lang w:val="de-DE"/>
-        </w:rPr>
-        <w:t xml:space="preserve">r Graphen die Klassen </w:t>
-      </w:r>
-      <w:r>
-        <w:rPr>
-          <w:rFonts w:ascii="Calibri" w:cs="Calibri" w:hAnsi="Calibri" w:eastAsia="Calibri"/>
-          <w:rtl w:val="0"/>
-          <w:lang w:val="de-DE"/>
-        </w:rPr>
-        <w:t>DirectedWeightedPseudograph</w:t>
-      </w:r>
-      <w:r>
-        <w:rPr>
-          <w:rFonts w:ascii="Calibri" w:cs="Calibri" w:hAnsi="Calibri" w:eastAsia="Calibri"/>
-          <w:rtl w:val="0"/>
-          <w:lang w:val="de-DE"/>
-        </w:rPr>
-        <w:t xml:space="preserve"> sowie </w:t>
-      </w:r>
-      <w:r>
-        <w:rPr>
-          <w:rFonts w:ascii="Calibri" w:cs="Calibri" w:hAnsi="Calibri" w:eastAsia="Calibri"/>
-          <w:rtl w:val="0"/>
-          <w:lang w:val="de-DE"/>
-        </w:rPr>
-        <w:t>WeightedPseudograph</w:t>
-      </w:r>
-      <w:r>
-        <w:rPr>
-          <w:rFonts w:ascii="Calibri" w:cs="Calibri" w:hAnsi="Calibri" w:eastAsia="Calibri"/>
-          <w:rtl w:val="0"/>
-          <w:lang w:val="de-DE"/>
-        </w:rPr>
-        <w:t xml:space="preserve"> des JGraphT Frameworks in Kombination mit </w:t>
-      </w:r>
-      <w:r>
-        <w:rPr>
-          <w:rFonts w:ascii="Calibri" w:cs="Calibri" w:hAnsi="Calibri" w:eastAsia="Calibri"/>
-          <w:rtl w:val="0"/>
-          <w:lang w:val="de-DE"/>
-        </w:rPr>
-        <w:t>DefaultWeightedEdge</w:t>
-      </w:r>
-      <w:r>
-        <w:rPr>
-          <w:rFonts w:ascii="Calibri" w:cs="Calibri" w:hAnsi="Calibri" w:eastAsia="Calibri"/>
-          <w:rtl w:val="0"/>
-          <w:lang w:val="de-DE"/>
-        </w:rPr>
-        <w:t xml:space="preserve"> als Kante und der selbst implementierten Vertex Klasse f</w:t>
-      </w:r>
-      <w:r>
-        <w:rPr>
-          <w:rFonts w:ascii="Calibri" w:cs="Calibri" w:hAnsi="Calibri" w:eastAsia="Calibri"/>
-          <w:rtl w:val="0"/>
-          <w:lang w:val="de-DE"/>
-        </w:rPr>
-        <w:t>ü</w:t>
-      </w:r>
-      <w:r>
-        <w:rPr>
-          <w:rFonts w:ascii="Calibri" w:cs="Calibri" w:hAnsi="Calibri" w:eastAsia="Calibri"/>
-          <w:rtl w:val="0"/>
-          <w:lang w:val="de-DE"/>
-        </w:rPr>
-        <w:t>r Knoten.</w:t>
-      </w:r>
-      <w:r>
-        <w:rPr>
-          <w:rtl w:val="0"/>
-        </w:rPr>
-        <w:br w:type="textWrapping"/>
-      </w:r>
-      <w:r>
-        <w:rPr>
-          <w:rFonts w:ascii="Calibri" w:cs="Calibri" w:hAnsi="Calibri" w:eastAsia="Calibri"/>
-          <w:rtl w:val="0"/>
-          <w:lang w:val="de-DE"/>
-        </w:rPr>
-        <w:t>Der Grund warum wir uns f</w:t>
-      </w:r>
-      <w:r>
-        <w:rPr>
-          <w:rFonts w:ascii="Calibri" w:cs="Calibri" w:hAnsi="Calibri" w:eastAsia="Calibri"/>
-          <w:rtl w:val="0"/>
-          <w:lang w:val="de-DE"/>
-        </w:rPr>
-        <w:t>ü</w:t>
-      </w:r>
-      <w:r>
-        <w:rPr>
-          <w:rFonts w:ascii="Calibri" w:cs="Calibri" w:hAnsi="Calibri" w:eastAsia="Calibri"/>
-          <w:rtl w:val="0"/>
-          <w:lang w:val="de-DE"/>
-        </w:rPr>
-        <w:t>r den Pseudograph entschieden haben ist, da dieser die gr</w:t>
-      </w:r>
-      <w:r>
-        <w:rPr>
-          <w:rFonts w:ascii="Calibri" w:cs="Calibri" w:hAnsi="Calibri" w:eastAsia="Calibri"/>
-          <w:rtl w:val="0"/>
-          <w:lang w:val="de-DE"/>
-        </w:rPr>
-        <w:t>öß</w:t>
-      </w:r>
-      <w:r>
-        <w:rPr>
-          <w:rFonts w:ascii="Calibri" w:cs="Calibri" w:hAnsi="Calibri" w:eastAsia="Calibri"/>
-          <w:rtl w:val="0"/>
-          <w:lang w:val="de-DE"/>
-        </w:rPr>
-        <w:t>te m</w:t>
-      </w:r>
-      <w:r>
-        <w:rPr>
-          <w:rFonts w:ascii="Calibri" w:cs="Calibri" w:hAnsi="Calibri" w:eastAsia="Calibri"/>
-          <w:rtl w:val="0"/>
-          <w:lang w:val="de-DE"/>
-        </w:rPr>
-        <w:t>ö</w:t>
-      </w:r>
-      <w:r>
-        <w:rPr>
-          <w:rFonts w:ascii="Calibri" w:cs="Calibri" w:hAnsi="Calibri" w:eastAsia="Calibri"/>
-          <w:rtl w:val="0"/>
-          <w:lang w:val="de-DE"/>
-        </w:rPr>
-        <w:t xml:space="preserve">gliche Freiheit bietet. So sind bei anderen Graph-Klassen Dinge wie doppelte Kanten oder Loops nicht erlaubt. </w:t>
+          <w:sz w:val="22"/>
+          <w:szCs w:val="22"/>
+          <w:rtl w:val="0"/>
+          <w:lang w:val="de-DE"/>
+        </w:rPr>
+        <w:t>ber die Getter-Methoden des FileEntry Objekts abrufbar. Schl</w:t>
+      </w:r>
+      <w:r>
+        <w:rPr>
+          <w:rFonts w:ascii="Calibri" w:cs="Calibri" w:hAnsi="Calibri" w:eastAsia="Calibri"/>
+          <w:sz w:val="22"/>
+          <w:szCs w:val="22"/>
+          <w:rtl w:val="0"/>
+          <w:lang w:val="de-DE"/>
+        </w:rPr>
+        <w:t>ä</w:t>
+      </w:r>
+      <w:r>
+        <w:rPr>
+          <w:rFonts w:ascii="Calibri" w:cs="Calibri" w:hAnsi="Calibri" w:eastAsia="Calibri"/>
+          <w:sz w:val="22"/>
+          <w:szCs w:val="22"/>
+          <w:rtl w:val="0"/>
+          <w:lang w:val="de-DE"/>
+        </w:rPr>
+        <w:t>gt die validieren einer Zeile  fehl, wird diese Zeile ignoriert.</w:t>
       </w:r>
     </w:p>
     <w:p>
       <w:pPr>
-        <w:pStyle w:val="Normal"/>
-        <w:rPr>
-          <w:rtl w:val="0"/>
-        </w:rPr>
-      </w:pPr>
-      <w:r>
-        <w:rPr>
-          <w:rFonts w:ascii="Calibri" w:cs="Calibri" w:hAnsi="Calibri" w:eastAsia="Calibri"/>
-          <w:rtl w:val="0"/>
-          <w:lang w:val="de-DE"/>
-        </w:rPr>
-        <w:t>GraphLoader: Hier wird nur eine einfache Java Hash Map vorgehalten. Sie dient der Speicherung bereits erzeugter Vertex Instanzen und deren einfacher Wiederverwendung unter Zuhilfenahme des String Namens.</w:t>
-      </w:r>
-      <w:r>
-        <w:rPr>
+        <w:pStyle w:val="Text"/>
+        <w:rPr>
+          <w:sz w:val="22"/>
+          <w:szCs w:val="22"/>
+          <w:rtl w:val="0"/>
+        </w:rPr>
+      </w:pPr>
+      <w:r>
+        <w:rPr>
+          <w:rFonts w:ascii="Calibri" w:cs="Calibri" w:hAnsi="Calibri" w:eastAsia="Calibri"/>
+          <w:sz w:val="22"/>
+          <w:szCs w:val="22"/>
+          <w:rtl w:val="0"/>
+          <w:lang w:val="de-DE"/>
+        </w:rPr>
+        <w:t xml:space="preserve">GraphSaver: Hier werden alle Kanten des Graphen als EdgeSet genommen und jede Kannte in ein FileEntry Objekt </w:t>
+      </w:r>
+      <w:r>
+        <w:rPr>
+          <w:rFonts w:ascii="Calibri" w:cs="Calibri" w:hAnsi="Calibri" w:eastAsia="Calibri"/>
+          <w:sz w:val="22"/>
+          <w:szCs w:val="22"/>
+          <w:rtl w:val="0"/>
+          <w:lang w:val="de-DE"/>
+        </w:rPr>
+        <w:t>ü</w:t>
+      </w:r>
+      <w:r>
+        <w:rPr>
+          <w:rFonts w:ascii="Calibri" w:cs="Calibri" w:hAnsi="Calibri" w:eastAsia="Calibri"/>
+          <w:sz w:val="22"/>
+          <w:szCs w:val="22"/>
+          <w:rtl w:val="0"/>
+          <w:lang w:val="de-DE"/>
+        </w:rPr>
+        <w:t>berf</w:t>
+      </w:r>
+      <w:r>
+        <w:rPr>
+          <w:rFonts w:ascii="Calibri" w:cs="Calibri" w:hAnsi="Calibri" w:eastAsia="Calibri"/>
+          <w:sz w:val="22"/>
+          <w:szCs w:val="22"/>
+          <w:rtl w:val="0"/>
+          <w:lang w:val="de-DE"/>
+        </w:rPr>
+        <w:t>ü</w:t>
+      </w:r>
+      <w:r>
+        <w:rPr>
+          <w:rFonts w:ascii="Calibri" w:cs="Calibri" w:hAnsi="Calibri" w:eastAsia="Calibri"/>
+          <w:sz w:val="22"/>
+          <w:szCs w:val="22"/>
+          <w:rtl w:val="0"/>
+          <w:lang w:val="de-DE"/>
+        </w:rPr>
+        <w:t>hrt. Anschlie</w:t>
+      </w:r>
+      <w:r>
+        <w:rPr>
+          <w:rFonts w:ascii="Calibri" w:cs="Calibri" w:hAnsi="Calibri" w:eastAsia="Calibri"/>
+          <w:sz w:val="22"/>
+          <w:szCs w:val="22"/>
+          <w:rtl w:val="0"/>
+          <w:lang w:val="de-DE"/>
+        </w:rPr>
+        <w:t>ß</w:t>
+      </w:r>
+      <w:r>
+        <w:rPr>
+          <w:rFonts w:ascii="Calibri" w:cs="Calibri" w:hAnsi="Calibri" w:eastAsia="Calibri"/>
+          <w:sz w:val="22"/>
+          <w:szCs w:val="22"/>
+          <w:rtl w:val="0"/>
+          <w:lang w:val="de-DE"/>
+        </w:rPr>
+        <w:t xml:space="preserve">end werden noch alle Knoten ohne Kanten ermittelt und diese ebenfalls in FileEntry Objekte </w:t>
+      </w:r>
+      <w:r>
+        <w:rPr>
+          <w:rFonts w:ascii="Calibri" w:cs="Calibri" w:hAnsi="Calibri" w:eastAsia="Calibri"/>
+          <w:sz w:val="22"/>
+          <w:szCs w:val="22"/>
+          <w:rtl w:val="0"/>
+          <w:lang w:val="de-DE"/>
+        </w:rPr>
+        <w:t>ü</w:t>
+      </w:r>
+      <w:r>
+        <w:rPr>
+          <w:rFonts w:ascii="Calibri" w:cs="Calibri" w:hAnsi="Calibri" w:eastAsia="Calibri"/>
+          <w:sz w:val="22"/>
+          <w:szCs w:val="22"/>
+          <w:rtl w:val="0"/>
+          <w:lang w:val="de-DE"/>
+        </w:rPr>
+        <w:t>berf</w:t>
+      </w:r>
+      <w:r>
+        <w:rPr>
+          <w:rFonts w:ascii="Calibri" w:cs="Calibri" w:hAnsi="Calibri" w:eastAsia="Calibri"/>
+          <w:sz w:val="22"/>
+          <w:szCs w:val="22"/>
+          <w:rtl w:val="0"/>
+          <w:lang w:val="de-DE"/>
+        </w:rPr>
+        <w:t>ü</w:t>
+      </w:r>
+      <w:r>
+        <w:rPr>
+          <w:rFonts w:ascii="Calibri" w:cs="Calibri" w:hAnsi="Calibri" w:eastAsia="Calibri"/>
+          <w:sz w:val="22"/>
+          <w:szCs w:val="22"/>
+          <w:rtl w:val="0"/>
+          <w:lang w:val="de-DE"/>
+        </w:rPr>
+        <w:t>hrt.</w:t>
+      </w:r>
+      <w:r>
+        <w:rPr>
+          <w:sz w:val="22"/>
+          <w:szCs w:val="22"/>
           <w:rtl w:val="0"/>
         </w:rPr>
         <w:br w:type="textWrapping"/>
@@ -978,30 +1350,38 @@
       <w:r>
         <w:rPr>
           <w:rFonts w:ascii="Calibri" w:cs="Calibri" w:hAnsi="Calibri" w:eastAsia="Calibri"/>
-          <w:rtl w:val="0"/>
-          <w:lang w:val="de-DE"/>
-        </w:rPr>
-        <w:t xml:space="preserve">Zwischen den Methoden werden Listen von FileEntry Objekten weitergereicht. FileEntry stellt eine Zeile der eingelesenen Datei dar. Die Zeile wird beim erzeugen von FileEntry analysiert und validiert. Dabei werden alle relevanten Informationen extrahiert und sind </w:t>
-      </w:r>
-      <w:r>
-        <w:rPr>
-          <w:rFonts w:ascii="Calibri" w:cs="Calibri" w:hAnsi="Calibri" w:eastAsia="Calibri"/>
-          <w:rtl w:val="0"/>
-          <w:lang w:val="de-DE"/>
-        </w:rPr>
-        <w:t>ü</w:t>
-      </w:r>
-      <w:r>
-        <w:rPr>
-          <w:rFonts w:ascii="Calibri" w:cs="Calibri" w:hAnsi="Calibri" w:eastAsia="Calibri"/>
-          <w:rtl w:val="0"/>
-          <w:lang w:val="de-DE"/>
-        </w:rPr>
-        <w:t>ber die Getter-Methoden des FileEntry Objekts abrufbar. Schl</w:t>
-      </w:r>
-      <w:r>
-        <w:rPr>
-          <w:rFonts w:ascii="Calibri" w:cs="Calibri" w:hAnsi="Calibri" w:eastAsia="Calibri"/>
+          <w:sz w:val="22"/>
+          <w:szCs w:val="22"/>
+          <w:rtl w:val="0"/>
+          <w:lang w:val="de-DE"/>
+        </w:rPr>
+        <w:t>Anschlie</w:t>
+      </w:r>
+      <w:r>
+        <w:rPr>
+          <w:rFonts w:ascii="Calibri" w:cs="Calibri" w:hAnsi="Calibri" w:eastAsia="Calibri"/>
+          <w:sz w:val="22"/>
+          <w:szCs w:val="22"/>
+          <w:rtl w:val="0"/>
+          <w:lang w:val="de-DE"/>
+        </w:rPr>
+        <w:t>ß</w:t>
+      </w:r>
+      <w:r>
+        <w:rPr>
+          <w:rFonts w:ascii="Calibri" w:cs="Calibri" w:hAnsi="Calibri" w:eastAsia="Calibri"/>
+          <w:sz w:val="22"/>
+          <w:szCs w:val="22"/>
+          <w:rtl w:val="0"/>
+          <w:lang w:val="de-DE"/>
+        </w:rPr>
+        <w:t>end werden die String Repr</w:t>
+      </w:r>
+      <w:r>
+        <w:rPr>
+          <w:rFonts w:ascii="Calibri" w:cs="Calibri" w:hAnsi="Calibri" w:eastAsia="Calibri"/>
+          <w:sz w:val="22"/>
+          <w:szCs w:val="22"/>
           <w:rtl w:val="0"/>
           <w:lang w:val="de-DE"/>
         </w:rPr>
@@ -1010,217 +1390,288 @@
       <w:r>
         <w:rPr>
           <w:rFonts w:ascii="Calibri" w:cs="Calibri" w:hAnsi="Calibri" w:eastAsia="Calibri"/>
-          <w:rtl w:val="0"/>
-          <w:lang w:val="de-DE"/>
-        </w:rPr>
-        <w:t>gt die validieren einer Zeile  fehl, wird diese Zeile ignoriert.</w:t>
+          <w:sz w:val="22"/>
+          <w:szCs w:val="22"/>
+          <w:rtl w:val="0"/>
+          <w:lang w:val="de-DE"/>
+        </w:rPr>
+        <w:t>sentationen der FileEntry Objekte zeilenweise in die gegebene Datei geschrieben.</w:t>
       </w:r>
     </w:p>
     <w:p>
       <w:pPr>
-        <w:pStyle w:val="Normal"/>
-        <w:rPr>
-          <w:rtl w:val="0"/>
-        </w:rPr>
-      </w:pPr>
-      <w:r>
-        <w:rPr>
-          <w:rFonts w:ascii="Calibri" w:cs="Calibri" w:hAnsi="Calibri" w:eastAsia="Calibri"/>
-          <w:rtl w:val="0"/>
-          <w:lang w:val="de-DE"/>
-        </w:rPr>
-        <w:t xml:space="preserve">GraphSaver: Hier werden alle Kanten des Graphen als EdgeSet genommen und jede Kannte in ein FileEntry Objekt </w:t>
-      </w:r>
-      <w:r>
-        <w:rPr>
-          <w:rFonts w:ascii="Calibri" w:cs="Calibri" w:hAnsi="Calibri" w:eastAsia="Calibri"/>
-          <w:rtl w:val="0"/>
-          <w:lang w:val="de-DE"/>
-        </w:rPr>
-        <w:t>ü</w:t>
-      </w:r>
-      <w:r>
-        <w:rPr>
-          <w:rFonts w:ascii="Calibri" w:cs="Calibri" w:hAnsi="Calibri" w:eastAsia="Calibri"/>
-          <w:rtl w:val="0"/>
-          <w:lang w:val="de-DE"/>
-        </w:rPr>
-        <w:t>berf</w:t>
-      </w:r>
-      <w:r>
-        <w:rPr>
-          <w:rFonts w:ascii="Calibri" w:cs="Calibri" w:hAnsi="Calibri" w:eastAsia="Calibri"/>
-          <w:rtl w:val="0"/>
-          <w:lang w:val="de-DE"/>
-        </w:rPr>
-        <w:t>ü</w:t>
-      </w:r>
-      <w:r>
-        <w:rPr>
-          <w:rFonts w:ascii="Calibri" w:cs="Calibri" w:hAnsi="Calibri" w:eastAsia="Calibri"/>
-          <w:rtl w:val="0"/>
-          <w:lang w:val="de-DE"/>
-        </w:rPr>
-        <w:t>hrt. Anschlie</w:t>
-      </w:r>
-      <w:r>
-        <w:rPr>
-          <w:rFonts w:ascii="Calibri" w:cs="Calibri" w:hAnsi="Calibri" w:eastAsia="Calibri"/>
-          <w:rtl w:val="0"/>
-          <w:lang w:val="de-DE"/>
-        </w:rPr>
-        <w:t>ß</w:t>
-      </w:r>
-      <w:r>
-        <w:rPr>
-          <w:rFonts w:ascii="Calibri" w:cs="Calibri" w:hAnsi="Calibri" w:eastAsia="Calibri"/>
-          <w:rtl w:val="0"/>
-          <w:lang w:val="de-DE"/>
-        </w:rPr>
-        <w:t xml:space="preserve">end werden noch alle Knoten ohne Kanten ermittelt und diese ebenfalls in FileEntry Objekte </w:t>
-      </w:r>
-      <w:r>
-        <w:rPr>
-          <w:rFonts w:ascii="Calibri" w:cs="Calibri" w:hAnsi="Calibri" w:eastAsia="Calibri"/>
-          <w:rtl w:val="0"/>
-          <w:lang w:val="de-DE"/>
-        </w:rPr>
-        <w:t>ü</w:t>
-      </w:r>
-      <w:r>
-        <w:rPr>
-          <w:rFonts w:ascii="Calibri" w:cs="Calibri" w:hAnsi="Calibri" w:eastAsia="Calibri"/>
-          <w:rtl w:val="0"/>
-          <w:lang w:val="de-DE"/>
-        </w:rPr>
-        <w:t>berf</w:t>
-      </w:r>
-      <w:r>
-        <w:rPr>
-          <w:rFonts w:ascii="Calibri" w:cs="Calibri" w:hAnsi="Calibri" w:eastAsia="Calibri"/>
-          <w:rtl w:val="0"/>
-          <w:lang w:val="de-DE"/>
-        </w:rPr>
-        <w:t>ü</w:t>
-      </w:r>
-      <w:r>
-        <w:rPr>
-          <w:rFonts w:ascii="Calibri" w:cs="Calibri" w:hAnsi="Calibri" w:eastAsia="Calibri"/>
-          <w:rtl w:val="0"/>
-          <w:lang w:val="de-DE"/>
-        </w:rPr>
-        <w:t>hrt.</w:t>
-      </w:r>
-      <w:r>
-        <w:rPr>
-          <w:rtl w:val="0"/>
-        </w:rPr>
-        <w:br w:type="textWrapping"/>
-      </w:r>
-      <w:r>
-        <w:rPr>
-          <w:rFonts w:ascii="Calibri" w:cs="Calibri" w:hAnsi="Calibri" w:eastAsia="Calibri"/>
-          <w:rtl w:val="0"/>
-          <w:lang w:val="de-DE"/>
-        </w:rPr>
-        <w:t>Anschlie</w:t>
-      </w:r>
-      <w:r>
-        <w:rPr>
-          <w:rFonts w:ascii="Calibri" w:cs="Calibri" w:hAnsi="Calibri" w:eastAsia="Calibri"/>
-          <w:rtl w:val="0"/>
-          <w:lang w:val="de-DE"/>
-        </w:rPr>
-        <w:t>ß</w:t>
-      </w:r>
-      <w:r>
-        <w:rPr>
-          <w:rFonts w:ascii="Calibri" w:cs="Calibri" w:hAnsi="Calibri" w:eastAsia="Calibri"/>
-          <w:rtl w:val="0"/>
-          <w:lang w:val="de-DE"/>
-        </w:rPr>
-        <w:t>end werden die String Repr</w:t>
-      </w:r>
-      <w:r>
-        <w:rPr>
-          <w:rFonts w:ascii="Calibri" w:cs="Calibri" w:hAnsi="Calibri" w:eastAsia="Calibri"/>
-          <w:rtl w:val="0"/>
-          <w:lang w:val="de-DE"/>
-        </w:rPr>
-        <w:t>ä</w:t>
-      </w:r>
-      <w:r>
-        <w:rPr>
-          <w:rFonts w:ascii="Calibri" w:cs="Calibri" w:hAnsi="Calibri" w:eastAsia="Calibri"/>
-          <w:rtl w:val="0"/>
-          <w:lang w:val="de-DE"/>
-        </w:rPr>
-        <w:t>sentationen der FileEntry Objekte zeilenweise in die gegebene Datei geschrieben.</w:t>
-      </w:r>
+        <w:pStyle w:val="Text"/>
+        <w:rPr>
+          <w:sz w:val="22"/>
+          <w:szCs w:val="22"/>
+          <w:rtl w:val="0"/>
+        </w:rPr>
+      </w:pPr>
     </w:p>
     <w:p>
       <w:pPr>
-        <w:pStyle w:val="Normal"/>
-        <w:rPr>
-          <w:rtl w:val="0"/>
-        </w:rPr>
-      </w:pPr>
+        <w:pStyle w:val="Text"/>
+        <w:rPr>
+          <w:sz w:val="22"/>
+          <w:szCs w:val="22"/>
+          <w:rtl w:val="0"/>
+        </w:rPr>
+      </w:pPr>
+      <w:r>
+        <w:rPr>
+          <w:rFonts w:ascii="Calibri" w:cs="Calibri" w:hAnsi="Calibri" w:eastAsia="Calibri"/>
+          <w:sz w:val="22"/>
+          <w:szCs w:val="22"/>
+          <w:rtl w:val="0"/>
+          <w:lang w:val="de-DE"/>
+        </w:rPr>
+        <w:t>Tests</w:t>
+      </w:r>
     </w:p>
     <w:p>
       <w:pPr>
-        <w:pStyle w:val="Normal"/>
-        <w:rPr>
-          <w:rtl w:val="0"/>
-        </w:rPr>
-      </w:pPr>
-      <w:r>
-        <w:rPr>
-          <w:rFonts w:ascii="Calibri" w:cs="Calibri" w:hAnsi="Calibri" w:eastAsia="Calibri"/>
-          <w:rtl w:val="0"/>
-          <w:lang w:val="de-DE"/>
-        </w:rPr>
-        <w:t>Tests</w:t>
+        <w:pStyle w:val="Text"/>
+      </w:pPr>
+      <w:r>
+        <w:rPr>
+          <w:rFonts w:ascii="Calibri" w:cs="Calibri" w:hAnsi="Calibri" w:eastAsia="Calibri"/>
+          <w:sz w:val="22"/>
+          <w:szCs w:val="22"/>
+          <w:rtl w:val="0"/>
+          <w:lang w:val="de-DE"/>
+        </w:rPr>
+        <w:t>GraphIO</w:t>
+      </w:r>
+      <w:r>
+        <w:rPr>
+          <w:sz w:val="22"/>
+          <w:szCs w:val="22"/>
+          <w:rtl w:val="0"/>
+        </w:rPr>
+        <w:br w:type="textWrapping"/>
+      </w:r>
+      <w:r>
+        <w:rPr>
+          <w:rFonts w:ascii="Calibri" w:cs="Calibri" w:hAnsi="Calibri" w:eastAsia="Calibri"/>
+          <w:sz w:val="22"/>
+          <w:szCs w:val="22"/>
+          <w:rtl w:val="0"/>
+          <w:lang w:val="de-DE"/>
+        </w:rPr>
+        <w:t>testReadGraphFromFile: Es wird ein einfacher Testgraph in Form einer Textdatei gelesen und gepr</w:t>
+      </w:r>
+      <w:r>
+        <w:rPr>
+          <w:rFonts w:ascii="Calibri" w:cs="Calibri" w:hAnsi="Calibri" w:eastAsia="Calibri"/>
+          <w:sz w:val="22"/>
+          <w:szCs w:val="22"/>
+          <w:rtl w:val="0"/>
+          <w:lang w:val="de-DE"/>
+        </w:rPr>
+        <w:t>ü</w:t>
+      </w:r>
+      <w:r>
+        <w:rPr>
+          <w:rFonts w:ascii="Calibri" w:cs="Calibri" w:hAnsi="Calibri" w:eastAsia="Calibri"/>
+          <w:sz w:val="22"/>
+          <w:szCs w:val="22"/>
+          <w:rtl w:val="0"/>
+          <w:lang w:val="de-DE"/>
+        </w:rPr>
+        <w:t xml:space="preserve">ft ob die Menge der der Erzeugten Knoten und Kanten mit den Erwartungen </w:t>
+      </w:r>
+      <w:r>
+        <w:rPr>
+          <w:rFonts w:ascii="Calibri" w:cs="Calibri" w:hAnsi="Calibri" w:eastAsia="Calibri"/>
+          <w:sz w:val="22"/>
+          <w:szCs w:val="22"/>
+          <w:rtl w:val="0"/>
+          <w:lang w:val="de-DE"/>
+        </w:rPr>
+        <w:t>ü</w:t>
+      </w:r>
+      <w:r>
+        <w:rPr>
+          <w:rFonts w:ascii="Calibri" w:cs="Calibri" w:hAnsi="Calibri" w:eastAsia="Calibri"/>
+          <w:sz w:val="22"/>
+          <w:szCs w:val="22"/>
+          <w:rtl w:val="0"/>
+          <w:lang w:val="de-DE"/>
+        </w:rPr>
+        <w:t>bereinstimmt.</w:t>
+      </w:r>
+      <w:r>
+        <w:rPr>
+          <w:sz w:val="22"/>
+          <w:szCs w:val="22"/>
+          <w:rtl w:val="0"/>
+        </w:rPr>
+        <w:br w:type="textWrapping"/>
+      </w:r>
+      <w:r>
+        <w:rPr>
+          <w:rFonts w:ascii="Calibri" w:cs="Calibri" w:hAnsi="Calibri" w:eastAsia="Calibri"/>
+          <w:sz w:val="22"/>
+          <w:szCs w:val="22"/>
+          <w:rtl w:val="0"/>
+          <w:lang w:val="de-DE"/>
+        </w:rPr>
+        <w:t>testSaveGraphAsFile: Es wird ein programmatisch erzeugter Graph in eine Datei gespeichert und anschlie</w:t>
+      </w:r>
+      <w:r>
+        <w:rPr>
+          <w:rFonts w:ascii="Calibri" w:cs="Calibri" w:hAnsi="Calibri" w:eastAsia="Calibri"/>
+          <w:sz w:val="22"/>
+          <w:szCs w:val="22"/>
+          <w:rtl w:val="0"/>
+          <w:lang w:val="de-DE"/>
+        </w:rPr>
+        <w:t>ß</w:t>
+      </w:r>
+      <w:r>
+        <w:rPr>
+          <w:rFonts w:ascii="Calibri" w:cs="Calibri" w:hAnsi="Calibri" w:eastAsia="Calibri"/>
+          <w:sz w:val="22"/>
+          <w:szCs w:val="22"/>
+          <w:rtl w:val="0"/>
+          <w:lang w:val="de-DE"/>
+        </w:rPr>
+        <w:t>end gepr</w:t>
+      </w:r>
+      <w:r>
+        <w:rPr>
+          <w:rFonts w:ascii="Calibri" w:cs="Calibri" w:hAnsi="Calibri" w:eastAsia="Calibri"/>
+          <w:sz w:val="22"/>
+          <w:szCs w:val="22"/>
+          <w:rtl w:val="0"/>
+          <w:lang w:val="de-DE"/>
+        </w:rPr>
+        <w:t>ü</w:t>
+      </w:r>
+      <w:r>
+        <w:rPr>
+          <w:rFonts w:ascii="Calibri" w:cs="Calibri" w:hAnsi="Calibri" w:eastAsia="Calibri"/>
+          <w:sz w:val="22"/>
+          <w:szCs w:val="22"/>
+          <w:rtl w:val="0"/>
+          <w:lang w:val="de-DE"/>
+        </w:rPr>
+        <w:t>ft ob diese Datei erwartete Zeilen enth</w:t>
+      </w:r>
+      <w:r>
+        <w:rPr>
+          <w:rFonts w:ascii="Calibri" w:cs="Calibri" w:hAnsi="Calibri" w:eastAsia="Calibri"/>
+          <w:sz w:val="22"/>
+          <w:szCs w:val="22"/>
+          <w:rtl w:val="0"/>
+          <w:lang w:val="de-DE"/>
+        </w:rPr>
+        <w:t>ä</w:t>
+      </w:r>
+      <w:r>
+        <w:rPr>
+          <w:rFonts w:ascii="Calibri" w:cs="Calibri" w:hAnsi="Calibri" w:eastAsia="Calibri"/>
+          <w:sz w:val="22"/>
+          <w:szCs w:val="22"/>
+          <w:rtl w:val="0"/>
+          <w:lang w:val="de-DE"/>
+        </w:rPr>
+        <w:t>lt.</w:t>
+      </w:r>
+      <w:r>
+        <w:rPr>
+          <w:sz w:val="22"/>
+          <w:szCs w:val="22"/>
+          <w:rtl w:val="0"/>
+        </w:rPr>
+        <w:br w:type="textWrapping"/>
+      </w:r>
+      <w:r>
+        <w:rPr>
+          <w:rFonts w:ascii="Calibri" w:cs="Calibri" w:hAnsi="Calibri" w:eastAsia="Calibri"/>
+          <w:sz w:val="22"/>
+          <w:szCs w:val="22"/>
+          <w:rtl w:val="0"/>
+          <w:lang w:val="de-DE"/>
+        </w:rPr>
+        <w:t>testGraphIOWithGraphGka6: Es wird der gegebene beispiel Graph graph6.gka eingelesen und die Anzahl der erzeugten kanten und Konnten mit den Erwartungen verglichen</w:t>
+      </w:r>
+      <w:r>
+        <w:rPr>
+          <w:sz w:val="22"/>
+          <w:szCs w:val="22"/>
+          <w:rtl w:val="0"/>
+        </w:rPr>
+        <w:br w:type="textWrapping"/>
+      </w:r>
+      <w:r>
+        <w:rPr>
+          <w:rFonts w:ascii="Calibri" w:cs="Calibri" w:hAnsi="Calibri" w:eastAsia="Calibri"/>
+          <w:sz w:val="22"/>
+          <w:szCs w:val="22"/>
+          <w:rtl w:val="0"/>
+          <w:lang w:val="de-DE"/>
+        </w:rPr>
+        <w:t xml:space="preserve">testGraphIOWithGraphGka2: </w:t>
+      </w:r>
+      <w:r>
+        <w:rPr>
+          <w:rFonts w:ascii="Calibri" w:cs="Calibri" w:hAnsi="Calibri" w:eastAsia="Calibri"/>
+          <w:sz w:val="22"/>
+          <w:szCs w:val="22"/>
+          <w:rtl w:val="0"/>
+          <w:lang w:val="de-DE"/>
+        </w:rPr>
+        <w:t>Es wird der gegebene beispiel Graph graph2.gka eingelesen und die Anzahl der erzeugten Kanten und Konnten mit den Erwartungen verglichen</w:t>
       </w:r>
     </w:p>
     <w:p>
       <w:pPr>
-        <w:pStyle w:val="Normal"/>
-      </w:pPr>
-      <w:r>
-        <w:rPr>
-          <w:rFonts w:ascii="Calibri" w:cs="Calibri" w:hAnsi="Calibri" w:eastAsia="Calibri"/>
-          <w:rtl w:val="0"/>
-          <w:lang w:val="de-DE"/>
-        </w:rPr>
-        <w:t>GraphIO</w:t>
-      </w:r>
-      <w:r>
-        <w:rPr>
-          <w:rtl w:val="0"/>
-        </w:rPr>
+        <w:pStyle w:val="Text"/>
+      </w:pPr>
+      <w:r>
+        <w:rPr>
+          <w:rFonts w:ascii="Calibri" w:cs="Calibri" w:hAnsi="Calibri" w:eastAsia="Calibri"/>
+          <w:rtl w:val="0"/>
+        </w:rPr>
+        <w:t>BFS</w:t>
+      </w:r>
+      <w:r>
         <w:br w:type="textWrapping"/>
       </w:r>
       <w:r>
         <w:rPr>
           <w:rFonts w:ascii="Calibri" w:cs="Calibri" w:hAnsi="Calibri" w:eastAsia="Calibri"/>
           <w:rtl w:val="0"/>
-          <w:lang w:val="de-DE"/>
-        </w:rPr>
-        <w:t>testReadGraphFromFile</w:t>
-      </w:r>
-      <w:r>
-        <w:rPr>
-          <w:rFonts w:ascii="Calibri" w:cs="Calibri" w:hAnsi="Calibri" w:eastAsia="Calibri"/>
-          <w:rtl w:val="0"/>
-          <w:lang w:val="de-DE"/>
-        </w:rPr>
-        <w:t>: Es wird ein einfacher Testgraph in Form einer Textdatei gelesen und gepr</w:t>
-      </w:r>
-      <w:r>
-        <w:rPr>
-          <w:rFonts w:ascii="Calibri" w:cs="Calibri" w:hAnsi="Calibri" w:eastAsia="Calibri"/>
-          <w:rtl w:val="0"/>
-          <w:lang w:val="de-DE"/>
+          <w:lang w:val="it-IT"/>
+        </w:rPr>
+        <w:t>testIterator</w:t>
+      </w:r>
+      <w:r>
+        <w:rPr>
+          <w:rFonts w:ascii="Calibri" w:cs="Calibri" w:hAnsi="Calibri" w:eastAsia="Calibri"/>
+          <w:rtl w:val="0"/>
+        </w:rPr>
+        <w:t>: Es wird programmatisch ein Graph erstellt und anschlie</w:t>
+      </w:r>
+      <w:r>
+        <w:rPr>
+          <w:rFonts w:ascii="Calibri" w:cs="Calibri" w:hAnsi="Calibri" w:eastAsia="Calibri"/>
+          <w:rtl w:val="0"/>
+        </w:rPr>
+        <w:t>ß</w:t>
+      </w:r>
+      <w:r>
+        <w:rPr>
+          <w:rFonts w:ascii="Calibri" w:cs="Calibri" w:hAnsi="Calibri" w:eastAsia="Calibri"/>
+          <w:rtl w:val="0"/>
+        </w:rPr>
+        <w:t>end mittels BFS Iterator mit den Methoden .hasNext und .next iteriert. Dabei wird bei jedem Schritt die R</w:t>
+      </w:r>
+      <w:r>
+        <w:rPr>
+          <w:rFonts w:ascii="Calibri" w:cs="Calibri" w:hAnsi="Calibri" w:eastAsia="Calibri"/>
+          <w:rtl w:val="0"/>
         </w:rPr>
         <w:t>ü</w:t>
       </w:r>
@@ -1228,15 +1679,13 @@
         <w:rPr>
           <w:rFonts w:ascii="Calibri" w:cs="Calibri" w:hAnsi="Calibri" w:eastAsia="Calibri"/>
           <w:rtl w:val="0"/>
-          <w:lang w:val="de-DE"/>
-        </w:rPr>
-        <w:t xml:space="preserve">ft ob die Menge der der Erzeugten Knoten und Kanten mit den Erwartungen </w:t>
-      </w:r>
-      <w:r>
-        <w:rPr>
-          <w:rFonts w:ascii="Calibri" w:cs="Calibri" w:hAnsi="Calibri" w:eastAsia="Calibri"/>
-          <w:rtl w:val="0"/>
-          <w:lang w:val="de-DE"/>
+        </w:rPr>
+        <w:t>ckgabewerte der Methoden gepr</w:t>
+      </w:r>
+      <w:r>
+        <w:rPr>
+          <w:rFonts w:ascii="Calibri" w:cs="Calibri" w:hAnsi="Calibri" w:eastAsia="Calibri"/>
+          <w:rtl w:val="0"/>
         </w:rPr>
         <w:t>ü</w:t>
       </w:r>
@@ -1244,37 +1693,13 @@
         <w:rPr>
           <w:rFonts w:ascii="Calibri" w:cs="Calibri" w:hAnsi="Calibri" w:eastAsia="Calibri"/>
           <w:rtl w:val="0"/>
-          <w:lang w:val="de-DE"/>
-        </w:rPr>
-        <w:t>bereinstimmt.</w:t>
-      </w:r>
-      <w:r>
-        <w:rPr>
-          <w:rtl w:val="0"/>
-        </w:rPr>
-        <w:br w:type="textWrapping"/>
-      </w:r>
-      <w:r>
-        <w:rPr>
-          <w:rFonts w:ascii="Calibri" w:cs="Calibri" w:hAnsi="Calibri" w:eastAsia="Calibri"/>
-          <w:rtl w:val="0"/>
-          <w:lang w:val="de-DE"/>
-        </w:rPr>
-        <w:t>testSaveGraphAsFile</w:t>
-      </w:r>
-      <w:r>
-        <w:rPr>
-          <w:rFonts w:ascii="Calibri" w:cs="Calibri" w:hAnsi="Calibri" w:eastAsia="Calibri"/>
-          <w:rtl w:val="0"/>
-          <w:lang w:val="de-DE"/>
-        </w:rPr>
-        <w:t>: Es wird ein programmatisch erzeugter Graph in eine Datei gespeichert und anschlie</w:t>
-      </w:r>
-      <w:r>
-        <w:rPr>
-          <w:rFonts w:ascii="Calibri" w:cs="Calibri" w:hAnsi="Calibri" w:eastAsia="Calibri"/>
-          <w:rtl w:val="0"/>
-          <w:lang w:val="de-DE"/>
+        </w:rPr>
+        <w:t>ft. Es wird anschlie</w:t>
+      </w:r>
+      <w:r>
+        <w:rPr>
+          <w:rFonts w:ascii="Calibri" w:cs="Calibri" w:hAnsi="Calibri" w:eastAsia="Calibri"/>
+          <w:rtl w:val="0"/>
         </w:rPr>
         <w:t>ß</w:t>
       </w:r>
@@ -1282,7 +1707,6 @@
         <w:rPr>
           <w:rFonts w:ascii="Calibri" w:cs="Calibri" w:hAnsi="Calibri" w:eastAsia="Calibri"/>
           <w:rtl w:val="0"/>
-          <w:lang w:val="de-DE"/>
         </w:rPr>
         <w:t>end gepr</w:t>
       </w:r>
@@ -1290,7 +1714,6 @@
         <w:rPr>
           <w:rFonts w:ascii="Calibri" w:cs="Calibri" w:hAnsi="Calibri" w:eastAsia="Calibri"/>
           <w:rtl w:val="0"/>
-          <w:lang w:val="de-DE"/>
         </w:rPr>
         <w:t>ü</w:t>
       </w:r>
@@ -1298,15 +1721,41 @@
         <w:rPr>
           <w:rFonts w:ascii="Calibri" w:cs="Calibri" w:hAnsi="Calibri" w:eastAsia="Calibri"/>
           <w:rtl w:val="0"/>
-          <w:lang w:val="de-DE"/>
-        </w:rPr>
-        <w:t>ft ob diese Datei erwartete Zeilen enth</w:t>
-      </w:r>
-      <w:r>
-        <w:rPr>
-          <w:rFonts w:ascii="Calibri" w:cs="Calibri" w:hAnsi="Calibri" w:eastAsia="Calibri"/>
-          <w:rtl w:val="0"/>
-          <w:lang w:val="de-DE"/>
+        </w:rPr>
+        <w:t>ft ob .hasNext zum Ende False zur</w:t>
+      </w:r>
+      <w:r>
+        <w:rPr>
+          <w:rFonts w:ascii="Calibri" w:cs="Calibri" w:hAnsi="Calibri" w:eastAsia="Calibri"/>
+          <w:rtl w:val="0"/>
+        </w:rPr>
+        <w:t>ü</w:t>
+      </w:r>
+      <w:r>
+        <w:rPr>
+          <w:rFonts w:ascii="Calibri" w:cs="Calibri" w:hAnsi="Calibri" w:eastAsia="Calibri"/>
+          <w:rtl w:val="0"/>
+        </w:rPr>
+        <w:t>ck gibt. Zum Schluss wird gepr</w:t>
+      </w:r>
+      <w:r>
+        <w:rPr>
+          <w:rFonts w:ascii="Calibri" w:cs="Calibri" w:hAnsi="Calibri" w:eastAsia="Calibri"/>
+          <w:rtl w:val="0"/>
+        </w:rPr>
+        <w:t>ü</w:t>
+      </w:r>
+      <w:r>
+        <w:rPr>
+          <w:rFonts w:ascii="Calibri" w:cs="Calibri" w:hAnsi="Calibri" w:eastAsia="Calibri"/>
+          <w:rtl w:val="0"/>
+        </w:rPr>
+        <w:t>ft ob alle Knoten die erwarteten Vorg</w:t>
+      </w:r>
+      <w:r>
+        <w:rPr>
+          <w:rFonts w:ascii="Calibri" w:cs="Calibri" w:hAnsi="Calibri" w:eastAsia="Calibri"/>
+          <w:rtl w:val="0"/>
         </w:rPr>
         <w:t>ä</w:t>
       </w:r>
@@ -1314,63 +1763,8 @@
         <w:rPr>
           <w:rFonts w:ascii="Calibri" w:cs="Calibri" w:hAnsi="Calibri" w:eastAsia="Calibri"/>
           <w:rtl w:val="0"/>
-          <w:lang w:val="de-DE"/>
-        </w:rPr>
-        <w:t>lt.</w:t>
-      </w:r>
-      <w:r>
-        <w:rPr>
-          <w:rtl w:val="0"/>
-        </w:rPr>
-        <w:br w:type="textWrapping"/>
-      </w:r>
-      <w:r>
-        <w:rPr>
-          <w:rFonts w:ascii="Calibri" w:cs="Calibri" w:hAnsi="Calibri" w:eastAsia="Calibri"/>
-          <w:rtl w:val="0"/>
-          <w:lang w:val="de-DE"/>
-        </w:rPr>
-        <w:t>testGraphIOWithGraphGka6</w:t>
-      </w:r>
-      <w:r>
-        <w:rPr>
-          <w:rFonts w:ascii="Calibri" w:cs="Calibri" w:hAnsi="Calibri" w:eastAsia="Calibri"/>
-          <w:rtl w:val="0"/>
-          <w:lang w:val="de-DE"/>
-        </w:rPr>
-        <w:t>: Es wird der gegebene beispiel Graph graph6.gka eingelesen und die Anzahl der erzeugten kanten und Konnten mit den Erwartungen verglichen</w:t>
-      </w:r>
-      <w:r>
-        <w:rPr>
-          <w:rtl w:val="0"/>
-        </w:rPr>
-        <w:br w:type="textWrapping"/>
-      </w:r>
-      <w:r>
-        <w:rPr>
-          <w:rFonts w:ascii="Calibri" w:cs="Calibri" w:hAnsi="Calibri" w:eastAsia="Calibri"/>
-          <w:rtl w:val="0"/>
-          <w:lang w:val="de-DE"/>
-        </w:rPr>
-        <w:t>testGraphIOWithGraphGka2</w:t>
-      </w:r>
-      <w:r>
-        <w:rPr>
-          <w:rFonts w:ascii="Calibri" w:cs="Calibri" w:hAnsi="Calibri" w:eastAsia="Calibri"/>
-          <w:rtl w:val="0"/>
-          <w:lang w:val="de-DE"/>
-        </w:rPr>
-        <w:t xml:space="preserve">: </w:t>
-      </w:r>
-      <w:r>
-        <w:rPr>
-          <w:rFonts w:ascii="Calibri" w:cs="Calibri" w:hAnsi="Calibri" w:eastAsia="Calibri"/>
-          <w:rtl w:val="0"/>
-        </w:rPr>
-        <w:t>Es wird der gegebene beispiel Graph graph2.gka eingelesen und die Anzahl der erzeugten Kanten und Konnten mit den Erwartungen verglichen</w:t>
-      </w:r>
-      <w:r>
-        <w:br w:type="textWrapping"/>
+        </w:rPr>
+        <w:t>nger in Ihren Markern gesetzt bekommen haben.</w:t>
       </w:r>
     </w:p>
     <w:sectPr>
@@ -1418,10 +1812,20 @@
       <w:suff w:val="tab"/>
       <w:lvlText w:val="%1."/>
       <w:lvlJc w:val="left"/>
-      <w:pPr/>
+      <w:pPr>
+        <w:tabs>
+          <w:tab w:val="num" w:pos="720"/>
+          <w:tab w:val="clear" w:pos="0"/>
+        </w:tabs>
+        <w:ind w:left="720" w:hanging="360"/>
+      </w:pPr>
       <w:rPr>
+        <w:rFonts w:ascii="Trebuchet MS" w:cs="Trebuchet MS" w:hAnsi="Trebuchet MS" w:eastAsia="Trebuchet MS"/>
         <w:position w:val="0"/>
+        <w:sz w:val="22"/>
+        <w:szCs w:val="22"/>
         <w:rtl w:val="0"/>
+        <w:lang w:val="de-DE"/>
       </w:rPr>
     </w:lvl>
     <w:lvl w:ilvl="1">
@@ -1430,10 +1834,19 @@
       <w:suff w:val="tab"/>
       <w:lvlText w:val="%2."/>
       <w:lvlJc w:val="left"/>
-      <w:pPr/>
+      <w:pPr>
+        <w:tabs>
+          <w:tab w:val="num" w:pos="106"/>
+          <w:tab w:val="clear" w:pos="0"/>
+        </w:tabs>
+      </w:pPr>
       <w:rPr>
+        <w:rFonts w:ascii="Trebuchet MS" w:cs="Trebuchet MS" w:hAnsi="Trebuchet MS" w:eastAsia="Trebuchet MS"/>
         <w:position w:val="0"/>
+        <w:sz w:val="22"/>
+        <w:szCs w:val="22"/>
         <w:rtl w:val="0"/>
+        <w:lang w:val="de-DE"/>
       </w:rPr>
     </w:lvl>
     <w:lvl w:ilvl="2">
@@ -1442,10 +1855,19 @@
       <w:suff w:val="tab"/>
       <w:lvlText w:val="%3."/>
       <w:lvlJc w:val="left"/>
-      <w:pPr/>
+      <w:pPr>
+        <w:tabs>
+          <w:tab w:val="num" w:pos="106"/>
+          <w:tab w:val="clear" w:pos="0"/>
+        </w:tabs>
+      </w:pPr>
       <w:rPr>
+        <w:rFonts w:ascii="Trebuchet MS" w:cs="Trebuchet MS" w:hAnsi="Trebuchet MS" w:eastAsia="Trebuchet MS"/>
         <w:position w:val="0"/>
+        <w:sz w:val="22"/>
+        <w:szCs w:val="22"/>
         <w:rtl w:val="0"/>
+        <w:lang w:val="de-DE"/>
       </w:rPr>
     </w:lvl>
     <w:lvl w:ilvl="3">
@@ -1454,10 +1876,19 @@
       <w:suff w:val="tab"/>
       <w:lvlText w:val="%4."/>
       <w:lvlJc w:val="left"/>
-      <w:pPr/>
+      <w:pPr>
+        <w:tabs>
+          <w:tab w:val="num" w:pos="106"/>
+          <w:tab w:val="clear" w:pos="0"/>
+        </w:tabs>
+      </w:pPr>
       <w:rPr>
+        <w:rFonts w:ascii="Trebuchet MS" w:cs="Trebuchet MS" w:hAnsi="Trebuchet MS" w:eastAsia="Trebuchet MS"/>
         <w:position w:val="0"/>
+        <w:sz w:val="22"/>
+        <w:szCs w:val="22"/>
         <w:rtl w:val="0"/>
+        <w:lang w:val="de-DE"/>
       </w:rPr>
     </w:lvl>
     <w:lvl w:ilvl="4">
@@ -1466,10 +1897,19 @@
       <w:suff w:val="tab"/>
       <w:lvlText w:val="%5."/>
       <w:lvlJc w:val="left"/>
-      <w:pPr/>
+      <w:pPr>
+        <w:tabs>
+          <w:tab w:val="num" w:pos="106"/>
+          <w:tab w:val="clear" w:pos="0"/>
+        </w:tabs>
+      </w:pPr>
       <w:rPr>
+        <w:rFonts w:ascii="Trebuchet MS" w:cs="Trebuchet MS" w:hAnsi="Trebuchet MS" w:eastAsia="Trebuchet MS"/>
         <w:position w:val="0"/>
+        <w:sz w:val="22"/>
+        <w:szCs w:val="22"/>
         <w:rtl w:val="0"/>
+        <w:lang w:val="de-DE"/>
       </w:rPr>
     </w:lvl>
     <w:lvl w:ilvl="5">
@@ -1478,10 +1918,19 @@
       <w:suff w:val="tab"/>
       <w:lvlText w:val="%6."/>
       <w:lvlJc w:val="left"/>
-      <w:pPr/>
+      <w:pPr>
+        <w:tabs>
+          <w:tab w:val="num" w:pos="106"/>
+          <w:tab w:val="clear" w:pos="0"/>
+        </w:tabs>
+      </w:pPr>
       <w:rPr>
+        <w:rFonts w:ascii="Trebuchet MS" w:cs="Trebuchet MS" w:hAnsi="Trebuchet MS" w:eastAsia="Trebuchet MS"/>
         <w:position w:val="0"/>
+        <w:sz w:val="22"/>
+        <w:szCs w:val="22"/>
         <w:rtl w:val="0"/>
+        <w:lang w:val="de-DE"/>
       </w:rPr>
     </w:lvl>
     <w:lvl w:ilvl="6">
@@ -1490,10 +1939,19 @@
       <w:suff w:val="tab"/>
       <w:lvlText w:val="%7."/>
       <w:lvlJc w:val="left"/>
-      <w:pPr/>
+      <w:pPr>
+        <w:tabs>
+          <w:tab w:val="num" w:pos="106"/>
+          <w:tab w:val="clear" w:pos="0"/>
+        </w:tabs>
+      </w:pPr>
       <w:rPr>
+        <w:rFonts w:ascii="Trebuchet MS" w:cs="Trebuchet MS" w:hAnsi="Trebuchet MS" w:eastAsia="Trebuchet MS"/>
         <w:position w:val="0"/>
+        <w:sz w:val="22"/>
+        <w:szCs w:val="22"/>
         <w:rtl w:val="0"/>
+        <w:lang w:val="de-DE"/>
       </w:rPr>
     </w:lvl>
     <w:lvl w:ilvl="7">
@@ -1502,10 +1960,19 @@
       <w:suff w:val="tab"/>
       <w:lvlText w:val="%8."/>
       <w:lvlJc w:val="left"/>
-      <w:pPr/>
+      <w:pPr>
+        <w:tabs>
+          <w:tab w:val="num" w:pos="106"/>
+          <w:tab w:val="clear" w:pos="0"/>
+        </w:tabs>
+      </w:pPr>
       <w:rPr>
+        <w:rFonts w:ascii="Trebuchet MS" w:cs="Trebuchet MS" w:hAnsi="Trebuchet MS" w:eastAsia="Trebuchet MS"/>
         <w:position w:val="0"/>
+        <w:sz w:val="22"/>
+        <w:szCs w:val="22"/>
         <w:rtl w:val="0"/>
+        <w:lang w:val="de-DE"/>
       </w:rPr>
     </w:lvl>
     <w:lvl w:ilvl="8">
@@ -1514,10 +1981,19 @@
       <w:suff w:val="tab"/>
       <w:lvlText w:val="%9."/>
       <w:lvlJc w:val="left"/>
-      <w:pPr/>
+      <w:pPr>
+        <w:tabs>
+          <w:tab w:val="num" w:pos="106"/>
+          <w:tab w:val="clear" w:pos="0"/>
+        </w:tabs>
+      </w:pPr>
       <w:rPr>
+        <w:rFonts w:ascii="Trebuchet MS" w:cs="Trebuchet MS" w:hAnsi="Trebuchet MS" w:eastAsia="Trebuchet MS"/>
         <w:position w:val="0"/>
+        <w:sz w:val="22"/>
+        <w:szCs w:val="22"/>
         <w:rtl w:val="0"/>
+        <w:lang w:val="de-DE"/>
       </w:rPr>
     </w:lvl>
   </w:abstractNum>
@@ -1632,10 +2108,20 @@
       <w:suff w:val="tab"/>
       <w:lvlText w:val="%1."/>
       <w:lvlJc w:val="left"/>
-      <w:pPr/>
+      <w:pPr>
+        <w:tabs>
+          <w:tab w:val="num" w:pos="720"/>
+          <w:tab w:val="clear" w:pos="0"/>
+        </w:tabs>
+        <w:ind w:left="720" w:hanging="360"/>
+      </w:pPr>
       <w:rPr>
+        <w:rFonts w:ascii="Trebuchet MS" w:cs="Trebuchet MS" w:hAnsi="Trebuchet MS" w:eastAsia="Trebuchet MS"/>
         <w:position w:val="0"/>
+        <w:sz w:val="22"/>
+        <w:szCs w:val="22"/>
         <w:rtl w:val="0"/>
+        <w:lang w:val="de-DE"/>
       </w:rPr>
     </w:lvl>
     <w:lvl w:ilvl="1">
@@ -1644,10 +2130,19 @@
       <w:suff w:val="tab"/>
       <w:lvlText w:val="%2."/>
       <w:lvlJc w:val="left"/>
-      <w:pPr/>
+      <w:pPr>
+        <w:tabs>
+          <w:tab w:val="num" w:pos="106"/>
+          <w:tab w:val="clear" w:pos="0"/>
+        </w:tabs>
+      </w:pPr>
       <w:rPr>
+        <w:rFonts w:ascii="Trebuchet MS" w:cs="Trebuchet MS" w:hAnsi="Trebuchet MS" w:eastAsia="Trebuchet MS"/>
         <w:position w:val="0"/>
+        <w:sz w:val="22"/>
+        <w:szCs w:val="22"/>
         <w:rtl w:val="0"/>
+        <w:lang w:val="de-DE"/>
       </w:rPr>
     </w:lvl>
     <w:lvl w:ilvl="2">
@@ -1656,10 +2151,19 @@
       <w:suff w:val="tab"/>
       <w:lvlText w:val="%3."/>
       <w:lvlJc w:val="left"/>
-      <w:pPr/>
+      <w:pPr>
+        <w:tabs>
+          <w:tab w:val="num" w:pos="106"/>
+          <w:tab w:val="clear" w:pos="0"/>
+        </w:tabs>
+      </w:pPr>
       <w:rPr>
+        <w:rFonts w:ascii="Trebuchet MS" w:cs="Trebuchet MS" w:hAnsi="Trebuchet MS" w:eastAsia="Trebuchet MS"/>
         <w:position w:val="0"/>
+        <w:sz w:val="22"/>
+        <w:szCs w:val="22"/>
         <w:rtl w:val="0"/>
+        <w:lang w:val="de-DE"/>
       </w:rPr>
     </w:lvl>
     <w:lvl w:ilvl="3">
@@ -1668,10 +2172,19 @@
       <w:suff w:val="tab"/>
       <w:lvlText w:val="%4."/>
       <w:lvlJc w:val="left"/>
-      <w:pPr/>
+      <w:pPr>
+        <w:tabs>
+          <w:tab w:val="num" w:pos="106"/>
+          <w:tab w:val="clear" w:pos="0"/>
+        </w:tabs>
+      </w:pPr>
       <w:rPr>
+        <w:rFonts w:ascii="Trebuchet MS" w:cs="Trebuchet MS" w:hAnsi="Trebuchet MS" w:eastAsia="Trebuchet MS"/>
         <w:position w:val="0"/>
+        <w:sz w:val="22"/>
+        <w:szCs w:val="22"/>
         <w:rtl w:val="0"/>
+        <w:lang w:val="de-DE"/>
       </w:rPr>
     </w:lvl>
     <w:lvl w:ilvl="4">
@@ -1680,10 +2193,19 @@
       <w:suff w:val="tab"/>
       <w:lvlText w:val="%5."/>
       <w:lvlJc w:val="left"/>
-      <w:pPr/>
+      <w:pPr>
+        <w:tabs>
+          <w:tab w:val="num" w:pos="106"/>
+          <w:tab w:val="clear" w:pos="0"/>
+        </w:tabs>
+      </w:pPr>
       <w:rPr>
+        <w:rFonts w:ascii="Trebuchet MS" w:cs="Trebuchet MS" w:hAnsi="Trebuchet MS" w:eastAsia="Trebuchet MS"/>
         <w:position w:val="0"/>
+        <w:sz w:val="22"/>
+        <w:szCs w:val="22"/>
         <w:rtl w:val="0"/>
+        <w:lang w:val="de-DE"/>
       </w:rPr>
     </w:lvl>
     <w:lvl w:ilvl="5">
@@ -1692,10 +2214,19 @@
       <w:suff w:val="tab"/>
       <w:lvlText w:val="%6."/>
       <w:lvlJc w:val="left"/>
-      <w:pPr/>
+      <w:pPr>
+        <w:tabs>
+          <w:tab w:val="num" w:pos="106"/>
+          <w:tab w:val="clear" w:pos="0"/>
+        </w:tabs>
+      </w:pPr>
       <w:rPr>
+        <w:rFonts w:ascii="Trebuchet MS" w:cs="Trebuchet MS" w:hAnsi="Trebuchet MS" w:eastAsia="Trebuchet MS"/>
         <w:position w:val="0"/>
+        <w:sz w:val="22"/>
+        <w:szCs w:val="22"/>
         <w:rtl w:val="0"/>
+        <w:lang w:val="de-DE"/>
       </w:rPr>
     </w:lvl>
     <w:lvl w:ilvl="6">
@@ -1704,10 +2235,19 @@
       <w:suff w:val="tab"/>
       <w:lvlText w:val="%7."/>
       <w:lvlJc w:val="left"/>
-      <w:pPr/>
+      <w:pPr>
+        <w:tabs>
+          <w:tab w:val="num" w:pos="106"/>
+          <w:tab w:val="clear" w:pos="0"/>
+        </w:tabs>
+      </w:pPr>
       <w:rPr>
+        <w:rFonts w:ascii="Trebuchet MS" w:cs="Trebuchet MS" w:hAnsi="Trebuchet MS" w:eastAsia="Trebuchet MS"/>
         <w:position w:val="0"/>
+        <w:sz w:val="22"/>
+        <w:szCs w:val="22"/>
         <w:rtl w:val="0"/>
+        <w:lang w:val="de-DE"/>
       </w:rPr>
     </w:lvl>
     <w:lvl w:ilvl="7">
@@ -1716,10 +2256,19 @@
       <w:suff w:val="tab"/>
       <w:lvlText w:val="%8."/>
       <w:lvlJc w:val="left"/>
-      <w:pPr/>
+      <w:pPr>
+        <w:tabs>
+          <w:tab w:val="num" w:pos="106"/>
+          <w:tab w:val="clear" w:pos="0"/>
+        </w:tabs>
+      </w:pPr>
       <w:rPr>
+        <w:rFonts w:ascii="Trebuchet MS" w:cs="Trebuchet MS" w:hAnsi="Trebuchet MS" w:eastAsia="Trebuchet MS"/>
         <w:position w:val="0"/>
+        <w:sz w:val="22"/>
+        <w:szCs w:val="22"/>
         <w:rtl w:val="0"/>
+        <w:lang w:val="de-DE"/>
       </w:rPr>
     </w:lvl>
     <w:lvl w:ilvl="8">
@@ -1728,10 +2277,19 @@
       <w:suff w:val="tab"/>
       <w:lvlText w:val="%9."/>
       <w:lvlJc w:val="left"/>
-      <w:pPr/>
+      <w:pPr>
+        <w:tabs>
+          <w:tab w:val="num" w:pos="106"/>
+          <w:tab w:val="clear" w:pos="0"/>
+        </w:tabs>
+      </w:pPr>
       <w:rPr>
+        <w:rFonts w:ascii="Trebuchet MS" w:cs="Trebuchet MS" w:hAnsi="Trebuchet MS" w:eastAsia="Trebuchet MS"/>
         <w:position w:val="0"/>
+        <w:sz w:val="22"/>
+        <w:szCs w:val="22"/>
         <w:rtl w:val="0"/>
+        <w:lang w:val="de-DE"/>
       </w:rPr>
     </w:lvl>
   </w:abstractNum>
@@ -1807,39 +2365,11 @@
   <w:style w:type="paragraph" w:default="1" w:styleId="Normal">
     <w:name w:val="Normal"/>
     <w:next w:val="Normal"/>
-    <w:pPr>
-      <w:keepNext w:val="0"/>
-      <w:keepLines w:val="0"/>
-      <w:pageBreakBefore w:val="0"/>
-      <w:widowControl w:val="1"/>
-      <w:shd w:val="clear" w:color="auto" w:fill="auto"/>
-      <w:suppressAutoHyphens w:val="0"/>
-      <w:bidi w:val="0"/>
-      <w:spacing w:before="0" w:after="200" w:line="276" w:lineRule="auto"/>
-      <w:ind w:left="0" w:right="0" w:firstLine="0"/>
-      <w:jc w:val="left"/>
-      <w:outlineLvl w:val="9"/>
-    </w:pPr>
+    <w:pPr/>
     <w:rPr>
-      <w:rFonts w:ascii="Calibri" w:cs="Calibri" w:hAnsi="Calibri" w:eastAsia="Calibri"/>
-      <w:b w:val="0"/>
-      <w:bCs w:val="0"/>
-      <w:i w:val="0"/>
-      <w:iCs w:val="0"/>
-      <w:caps w:val="0"/>
-      <w:smallCaps w:val="0"/>
-      <w:strike w:val="0"/>
-      <w:dstrike w:val="0"/>
-      <w:outline w:val="0"/>
-      <w:color w:val="000000"/>
-      <w:spacing w:val="0"/>
-      <w:kern w:val="0"/>
-      <w:position w:val="0"/>
-      <w:sz w:val="22"/>
-      <w:szCs w:val="22"/>
-      <w:u w:val="none" w:color="000000"/>
-      <w:vertAlign w:val="baseline"/>
-      <w:lang w:val="de-DE" w:eastAsia="en-US" w:bidi="ar-SA"/>
+      <w:sz w:val="24"/>
+      <w:szCs w:val="24"/>
+      <w:lang w:val="en-US" w:eastAsia="en-US" w:bidi="ar-SA"/>
     </w:rPr>
   </w:style>
   <w:style w:type="character" w:default="1" w:styleId="Default Paragraph Font">
@@ -1919,6 +2449,50 @@
       <w:vertAlign w:val="baseline"/>
     </w:rPr>
   </w:style>
+  <w:style w:type="paragraph" w:styleId="Text">
+    <w:name w:val="Text"/>
+    <w:next w:val="Text"/>
+    <w:pPr>
+      <w:keepNext w:val="0"/>
+      <w:keepLines w:val="0"/>
+      <w:pageBreakBefore w:val="0"/>
+      <w:widowControl w:val="1"/>
+      <w:pBdr>
+        <w:top w:val="nil"/>
+        <w:left w:val="nil"/>
+        <w:bottom w:val="nil"/>
+        <w:right w:val="nil"/>
+      </w:pBdr>
+      <w:shd w:val="clear" w:color="auto" w:fill="auto"/>
+      <w:suppressAutoHyphens w:val="0"/>
+      <w:bidi w:val="0"/>
+      <w:spacing w:before="0" w:after="200" w:line="276" w:lineRule="auto"/>
+      <w:ind w:left="0" w:right="0" w:firstLine="0"/>
+      <w:jc w:val="left"/>
+      <w:outlineLvl w:val="9"/>
+    </w:pPr>
+    <w:rPr>
+      <w:rFonts w:ascii="Calibri" w:cs="Calibri" w:hAnsi="Calibri" w:eastAsia="Calibri"/>
+      <w:b w:val="0"/>
+      <w:bCs w:val="0"/>
+      <w:i w:val="0"/>
+      <w:iCs w:val="0"/>
+      <w:caps w:val="0"/>
+      <w:smallCaps w:val="0"/>
+      <w:strike w:val="0"/>
+      <w:dstrike w:val="0"/>
+      <w:outline w:val="0"/>
+      <w:color w:val="000000"/>
+      <w:spacing w:val="0"/>
+      <w:kern w:val="0"/>
+      <w:position w:val="0"/>
+      <w:sz w:val="22"/>
+      <w:szCs w:val="22"/>
+      <w:u w:val="none" w:color="000000"/>
+      <w:vertAlign w:val="baseline"/>
+      <w:lang w:val="de-DE"/>
+    </w:rPr>
+  </w:style>
   <w:style w:type="paragraph" w:styleId="List Paragraph">
     <w:name w:val="List Paragraph"/>
     <w:next w:val="List Paragraph"/>
@@ -1927,6 +2501,12 @@
       <w:keepLines w:val="0"/>
       <w:pageBreakBefore w:val="0"/>
       <w:widowControl w:val="1"/>
+      <w:pBdr>
+        <w:top w:val="nil"/>
+        <w:left w:val="nil"/>
+        <w:bottom w:val="nil"/>
+        <w:right w:val="nil"/>
+      </w:pBdr>
       <w:shd w:val="clear" w:color="auto" w:fill="auto"/>
       <w:suppressAutoHyphens w:val="0"/>
       <w:bidi w:val="0"/>
@@ -1976,11 +2556,17 @@
       </w:numPr>
     </w:pPr>
   </w:style>
+  <w:style w:type="character" w:styleId="Ohne">
+    <w:name w:val="Ohne"/>
+  </w:style>
   <w:style w:type="character" w:styleId="Hyperlink.0">
     <w:name w:val="Hyperlink.0"/>
-    <w:basedOn w:val="Hyperlink"/>
+    <w:basedOn w:val="Ohne"/>
     <w:next w:val="Hyperlink.0"/>
     <w:rPr>
+      <w:rFonts w:ascii="Calibri" w:cs="Calibri" w:hAnsi="Calibri" w:eastAsia="Calibri"/>
+      <w:sz w:val="22"/>
+      <w:szCs w:val="22"/>
       <w:u w:val="single"/>
     </w:rPr>
   </w:style>
@@ -2932,12 +3518,12 @@
         <a:spAutoFit/>
       </a:bodyPr>
       <a:lstStyle>
-        <a:defPPr marL="0" marR="0" indent="0" algn="l" defTabSz="457200" rtl="0" fontAlgn="auto" latinLnBrk="1" hangingPunct="0">
+        <a:defPPr marL="0" marR="0" indent="0" algn="l" defTabSz="449580" rtl="0" fontAlgn="auto" latinLnBrk="1" hangingPunct="0">
           <a:lnSpc>
-            <a:spcPct val="100000"/>
+            <a:spcPct val="115000"/>
           </a:lnSpc>
           <a:spcBef>
-            <a:spcPts val="0"/>
+            <a:spcPts val="1000"/>
           </a:spcBef>
           <a:spcAft>
             <a:spcPts val="0"/>
@@ -2955,11 +3541,15 @@
               <a:srgbClr val="000000"/>
             </a:solidFill>
             <a:effectLst/>
-            <a:uFillTx/>
-            <a:latin typeface="+mn-lt"/>
-            <a:ea typeface="+mn-ea"/>
-            <a:cs typeface="+mn-cs"/>
-            <a:sym typeface="Helvetica"/>
+            <a:uFill>
+              <a:solidFill>
+                <a:srgbClr val="000000"/>
+              </a:solidFill>
+            </a:uFill>
+            <a:latin typeface="Calibri"/>
+            <a:ea typeface="Calibri"/>
+            <a:cs typeface="Calibri"/>
+            <a:sym typeface="Calibri"/>
           </a:defRPr>
         </a:defPPr>
         <a:lvl1pPr marL="0" marR="0" indent="0" algn="l" defTabSz="914400" rtl="0" fontAlgn="auto" latinLnBrk="1" hangingPunct="0">

</xml_diff>